<commit_message>
updated next steps document with links to instructions for impounded documents/record appendix/electronic filing instructions
</commit_message>
<xml_diff>
--- a/docassemble/MAInformalAppellantBriefForm/data/templates/appellant_brief_next_steps.docx
+++ b/docassemble/MAInformalAppellantBriefForm/data/templates/appellant_brief_next_steps.docx
@@ -34,7 +34,19 @@
               <w:rPr>
                 <w:color w:val="FFFFFF" w:themeColor="background1"/>
               </w:rPr>
-              <w:t>Get an informal brief - appellant</w:t>
+              <w:t xml:space="preserve">Get an informal brief - </w:t>
+            </w:r>
+            <w:r>
+              <w:rPr>
+                <w:color w:val="FFFFFF" w:themeColor="background1"/>
+              </w:rPr>
+              <w:t>A</w:t>
+            </w:r>
+            <w:r>
+              <w:rPr>
+                <w:color w:val="FFFFFF" w:themeColor="background1"/>
+              </w:rPr>
+              <w:t>ppellant</w:t>
             </w:r>
           </w:p>
         </w:tc>
@@ -52,6 +64,7 @@
       <w:r>
         <w:t xml:space="preserve">Congratulations </w:t>
       </w:r>
+      <w:proofErr w:type="gramStart"/>
       <w:r>
         <w:t>{{</w:t>
       </w:r>
@@ -61,6 +74,7 @@
       <w:r>
         <w:t>users</w:t>
       </w:r>
+      <w:proofErr w:type="gramEnd"/>
       <w:r>
         <w:t xml:space="preserve"> </w:t>
       </w:r>
@@ -68,88 +82,24 @@
         <w:t>}}</w:t>
       </w:r>
       <w:r>
-        <w:t>! You have finished all the forms you need to Appellant brief. The rest of the pages in this packet are your</w:t>
-      </w:r>
-      <w:r>
-        <w:t xml:space="preserve"> appeal</w:t>
-      </w:r>
-      <w:r>
-        <w:t xml:space="preserve"> </w:t>
-      </w:r>
-      <w:r>
-        <w:t>{%</w:t>
-      </w:r>
-      <w:r>
-        <w:t xml:space="preserve"> if other_parties.number() </w:t>
-      </w:r>
-      <w:r>
-        <w:t>%}</w:t>
-      </w:r>
-      <w:r>
-        <w:rPr>
-          <w:b/>
-        </w:rPr>
-        <w:t xml:space="preserve"> </w:t>
-      </w:r>
-      <w:r>
-        <w:t>in</w:t>
-      </w:r>
-      <w:r>
-        <w:rPr>
-          <w:b/>
-        </w:rPr>
-        <w:t xml:space="preserve"> </w:t>
-      </w:r>
-      <w:r>
-        <w:rPr>
-          <w:b/>
-        </w:rPr>
-        <w:t>{{</w:t>
-      </w:r>
-      <w:r>
-        <w:rPr>
-          <w:b/>
-        </w:rPr>
-        <w:t xml:space="preserve"> users </w:t>
-      </w:r>
-      <w:r>
-        <w:rPr>
-          <w:b/>
-        </w:rPr>
-        <w:t>}}</w:t>
-      </w:r>
-      <w:r>
-        <w:rPr>
-          <w:b/>
-        </w:rPr>
-        <w:t xml:space="preserve"> v </w:t>
-      </w:r>
-      <w:r>
-        <w:rPr>
-          <w:b/>
-        </w:rPr>
-        <w:t>{{</w:t>
-      </w:r>
-      <w:r>
-        <w:rPr>
-          <w:b/>
-        </w:rPr>
-        <w:t xml:space="preserve"> other_parties </w:t>
-      </w:r>
-      <w:r>
-        <w:rPr>
-          <w:b/>
-        </w:rPr>
-        <w:t>}}{%</w:t>
-      </w:r>
-      <w:r>
-        <w:t xml:space="preserve"> endif </w:t>
-      </w:r>
-      <w:r>
-        <w:t>%}</w:t>
-      </w:r>
-      <w:r>
-        <w:t>.</w:t>
+        <w:t xml:space="preserve">! You have finished all the forms you need to </w:t>
+      </w:r>
+      <w:r>
+        <w:t>write your appeal</w:t>
+      </w:r>
+      <w:r>
+        <w:t xml:space="preserve">. </w:t>
+      </w:r>
+      <w:r>
+        <w:t xml:space="preserve">Now, you </w:t>
+      </w:r>
+      <w:proofErr w:type="gramStart"/>
+      <w:r>
+        <w:t>have to</w:t>
+      </w:r>
+      <w:proofErr w:type="gramEnd"/>
+      <w:r>
+        <w:t xml:space="preserve"> deliver your brief to the court and to the other parties involved in this case. Read the instructions below.</w:t>
       </w:r>
     </w:p>
     <w:p/>
@@ -216,6 +166,62 @@
         </w:rPr>
         <w:t>now.</w:t>
       </w:r>
+      <w:r>
+        <w:rPr>
+          <w14:textOutline w14:w="9525" w14:cap="rnd" w14:cmpd="sng" w14:algn="ctr">
+            <w14:noFill/>
+            <w14:prstDash w14:val="solid"/>
+            <w14:bevel/>
+          </w14:textOutline>
+        </w:rPr>
+        <w:t xml:space="preserve"> You can do this by </w:t>
+      </w:r>
+      <w:hyperlink w:anchor="_Filing_the_brief_1" w:history="1">
+        <w:r>
+          <w:rPr>
+            <w:rStyle w:val="Hyperlink"/>
+            <w14:textOutline w14:w="9525" w14:cap="rnd" w14:cmpd="sng" w14:algn="ctr">
+              <w14:noFill/>
+              <w14:prstDash w14:val="solid"/>
+              <w14:bevel/>
+            </w14:textOutline>
+          </w:rPr>
+          <w:t>mail</w:t>
+        </w:r>
+      </w:hyperlink>
+      <w:r>
+        <w:rPr>
+          <w14:textOutline w14:w="9525" w14:cap="rnd" w14:cmpd="sng" w14:algn="ctr">
+            <w14:noFill/>
+            <w14:prstDash w14:val="solid"/>
+            <w14:bevel/>
+          </w14:textOutline>
+        </w:rPr>
+        <w:t xml:space="preserve"> or </w:t>
+      </w:r>
+      <w:hyperlink w:anchor="_Filing_the_brief" w:history="1">
+        <w:r>
+          <w:rPr>
+            <w:rStyle w:val="Hyperlink"/>
+            <w14:textOutline w14:w="9525" w14:cap="rnd" w14:cmpd="sng" w14:algn="ctr">
+              <w14:noFill/>
+              <w14:prstDash w14:val="solid"/>
+              <w14:bevel/>
+            </w14:textOutline>
+          </w:rPr>
+          <w:t>electronically</w:t>
+        </w:r>
+      </w:hyperlink>
+      <w:r>
+        <w:rPr>
+          <w14:textOutline w14:w="9525" w14:cap="rnd" w14:cmpd="sng" w14:algn="ctr">
+            <w14:noFill/>
+            <w14:prstDash w14:val="solid"/>
+            <w14:bevel/>
+          </w14:textOutline>
+        </w:rPr>
+        <w:t>.</w:t>
+      </w:r>
     </w:p>
     <w:p>
       <w:pPr>
@@ -243,6 +249,7 @@
         </w:rPr>
         <w:t xml:space="preserve">Deliver a copy to </w:t>
       </w:r>
+      <w:proofErr w:type="gramStart"/>
       <w:r>
         <w:rPr>
           <w14:textOutline w14:w="9525" w14:cap="rnd" w14:cmpd="sng" w14:algn="ctr">
@@ -263,6 +270,7 @@
         </w:rPr>
         <w:t xml:space="preserve"> </w:t>
       </w:r>
+      <w:proofErr w:type="spellStart"/>
       <w:r>
         <w:rPr>
           <w14:textOutline w14:w="9525" w14:cap="rnd" w14:cmpd="sng" w14:algn="ctr">
@@ -271,7 +279,41 @@
             <w14:bevel/>
           </w14:textOutline>
         </w:rPr>
-        <w:t>showifdef('other_parties[0]')</w:t>
+        <w:t>showifdef</w:t>
+      </w:r>
+      <w:proofErr w:type="spellEnd"/>
+      <w:proofErr w:type="gramEnd"/>
+      <w:r>
+        <w:rPr>
+          <w14:textOutline w14:w="9525" w14:cap="rnd" w14:cmpd="sng" w14:algn="ctr">
+            <w14:noFill/>
+            <w14:prstDash w14:val="solid"/>
+            <w14:bevel/>
+          </w14:textOutline>
+        </w:rPr>
+        <w:t>('</w:t>
+      </w:r>
+      <w:proofErr w:type="spellStart"/>
+      <w:r>
+        <w:rPr>
+          <w14:textOutline w14:w="9525" w14:cap="rnd" w14:cmpd="sng" w14:algn="ctr">
+            <w14:noFill/>
+            <w14:prstDash w14:val="solid"/>
+            <w14:bevel/>
+          </w14:textOutline>
+        </w:rPr>
+        <w:t>other_parties</w:t>
+      </w:r>
+      <w:proofErr w:type="spellEnd"/>
+      <w:r>
+        <w:rPr>
+          <w14:textOutline w14:w="9525" w14:cap="rnd" w14:cmpd="sng" w14:algn="ctr">
+            <w14:noFill/>
+            <w14:prstDash w14:val="solid"/>
+            <w14:bevel/>
+          </w14:textOutline>
+        </w:rPr>
+        <w:t>[0]')</w:t>
       </w:r>
       <w:r>
         <w:rPr>
@@ -337,86 +379,6 @@
     </w:p>
     <w:p>
       <w:pPr>
-        <w:pStyle w:val="ListParagraph"/>
-        <w:numPr>
-          <w:ilvl w:val="0"/>
-          <w:numId w:val="1"/>
-        </w:numPr>
-        <w:snapToGrid w:val="0"/>
-        <w:rPr>
-          <w14:textOutline w14:w="9525" w14:cap="rnd" w14:cmpd="sng" w14:algn="ctr">
-            <w14:noFill/>
-            <w14:prstDash w14:val="solid"/>
-            <w14:bevel/>
-          </w14:textOutline>
-        </w:rPr>
-      </w:pPr>
-      <w:r>
-        <w:rPr>
-          <w14:textOutline w14:w="9525" w14:cap="rnd" w14:cmpd="sng" w14:algn="ctr">
-            <w14:noFill/>
-            <w14:prstDash w14:val="solid"/>
-            <w14:bevel/>
-          </w14:textOutline>
-        </w:rPr>
-        <w:t>If the judge decides to grant your</w:t>
-      </w:r>
-      <w:r>
-        <w:t xml:space="preserve"> </w:t>
-      </w:r>
-      <w:r>
-        <w:t>appeal</w:t>
-      </w:r>
-      <w:r>
-        <w:rPr>
-          <w14:textOutline w14:w="9525" w14:cap="rnd" w14:cmpd="sng" w14:algn="ctr">
-            <w14:noFill/>
-            <w14:prstDash w14:val="solid"/>
-            <w14:bevel/>
-          </w14:textOutline>
-        </w:rPr>
-        <w:t xml:space="preserve">: </w:t>
-      </w:r>
-      <w:r>
-        <w:rPr>
-          <w14:textOutline w14:w="9525" w14:cap="rnd" w14:cmpd="sng" w14:algn="ctr">
-            <w14:noFill/>
-            <w14:prstDash w14:val="solid"/>
-            <w14:bevel/>
-          </w14:textOutline>
-        </w:rPr>
-        <w:t>.</w:t>
-      </w:r>
-    </w:p>
-    <w:p>
-      <w:pPr>
-        <w:pStyle w:val="ListParagraph"/>
-        <w:numPr>
-          <w:ilvl w:val="0"/>
-          <w:numId w:val="1"/>
-        </w:numPr>
-        <w:snapToGrid w:val="0"/>
-        <w:rPr>
-          <w14:textOutline w14:w="9525" w14:cap="rnd" w14:cmpd="sng" w14:algn="ctr">
-            <w14:noFill/>
-            <w14:prstDash w14:val="solid"/>
-            <w14:bevel/>
-          </w14:textOutline>
-        </w:rPr>
-      </w:pPr>
-      <w:r>
-        <w:rPr>
-          <w14:textOutline w14:w="9525" w14:cap="rnd" w14:cmpd="sng" w14:algn="ctr">
-            <w14:noFill/>
-            <w14:prstDash w14:val="solid"/>
-            <w14:bevel/>
-          </w14:textOutline>
-        </w:rPr>
-        <w:t>Check the decision when you get it to make sure it is correct.</w:t>
-      </w:r>
-    </w:p>
-    <w:p>
-      <w:pPr>
         <w:pStyle w:val="Heading2"/>
       </w:pPr>
       <w:bookmarkStart w:id="1" w:name="_4szgtqe6ov1h"/>
@@ -446,44 +408,27 @@
         </w:numPr>
       </w:pPr>
       <w:r>
-        <w:t xml:space="preserve">Call the </w:t>
-      </w:r>
-      <w:r>
-        <w:t>{{</w:t>
-      </w:r>
-      <w:r>
-        <w:t xml:space="preserve"> </w:t>
-      </w:r>
-      <w:r>
-        <w:t>appeals_court</w:t>
-      </w:r>
-      <w:r>
-        <w:t xml:space="preserve"> </w:t>
-      </w:r>
-      <w:r>
-        <w:t>}}</w:t>
-      </w:r>
-      <w:r>
-        <w:t xml:space="preserve"> </w:t>
-      </w:r>
-      <w:r>
-        <w:t>{{</w:t>
-      </w:r>
-      <w:r>
-        <w:t xml:space="preserve"> </w:t>
-      </w:r>
-      <w:r>
-        <w:t>showifdef('appeals_court.phone_number')</w:t>
-      </w:r>
-      <w:r>
-        <w:t xml:space="preserve"> </w:t>
-      </w:r>
-      <w:r>
-        <w:t>}}</w:t>
-      </w:r>
-      <w:r>
-        <w:t xml:space="preserve"> if you need help delivering the forms to the court</w:t>
-      </w:r>
+        <w:t xml:space="preserve">Be sure to include the </w:t>
+      </w:r>
+      <w:hyperlink w:anchor="_Record_Appendix_(filed" w:history="1">
+        <w:r>
+          <w:rPr>
+            <w:rStyle w:val="Hyperlink"/>
+          </w:rPr>
+          <w:t>Record Appendix</w:t>
+        </w:r>
+      </w:hyperlink>
+      <w:r>
+        <w:t xml:space="preserve"> and </w:t>
+      </w:r>
+      <w:hyperlink w:anchor="_Impounded_Record_Appendix" w:history="1">
+        <w:r>
+          <w:rPr>
+            <w:rStyle w:val="Hyperlink"/>
+          </w:rPr>
+          <w:t>Impounded Record Appendix</w:t>
+        </w:r>
+      </w:hyperlink>
       <w:r>
         <w:t>.</w:t>
       </w:r>
@@ -495,68 +440,30 @@
           <w:ilvl w:val="0"/>
           <w:numId w:val="3"/>
         </w:numPr>
-      </w:pPr>
-      <w:r>
-        <w:t>{%p</w:t>
-      </w:r>
-      <w:r>
-        <w:t xml:space="preserve"> if defined('appeals_court.address.address') </w:t>
-      </w:r>
-      <w:r>
-        <w:t>%}</w:t>
-      </w:r>
-      <w:r>
-        <w:t xml:space="preserve"> </w:t>
-      </w:r>
-      <w:r>
-        <w:t>The address of your court</w:t>
-      </w:r>
-      <w:r>
-        <w:t xml:space="preserve"> </w:t>
-      </w:r>
-      <w:r>
-        <w:t xml:space="preserve">is: </w:t>
-      </w:r>
-      <w:bookmarkStart w:id="2" w:name="_ayzduvo09uaz"/>
-      <w:bookmarkEnd w:id="2"/>
-      <w:r>
-        <w:br/>
-      </w:r>
-      <w:r>
-        <w:t>{{</w:t>
-      </w:r>
-      <w:r>
-        <w:t xml:space="preserve"> appeals_court.address.on_one_line() </w:t>
-      </w:r>
-      <w:r>
-        <w:t>}}</w:t>
+        <w:spacing w:after="0"/>
+      </w:pPr>
+      <w:r>
+        <w:t xml:space="preserve">Call the </w:t>
+      </w:r>
+      <w:r>
+        <w:t xml:space="preserve">Court of Appeals Clerk’s Office at </w:t>
+      </w:r>
+    </w:p>
+    <w:p>
+      <w:pPr>
+        <w:pStyle w:val="NumberedList"/>
+        <w:spacing w:after="0"/>
+        <w:ind w:left="360"/>
+      </w:pPr>
+      <w:r>
+        <w:t xml:space="preserve">(617) 921-4443 if </w:t>
+      </w:r>
+      <w:r>
+        <w:t>you need help delivering the forms to the court</w:t>
       </w:r>
       <w:r>
         <w:t>.</w:t>
       </w:r>
-    </w:p>
-    <w:p>
-      <w:pPr>
-        <w:pStyle w:val="NumberedList"/>
-        <w:numPr>
-          <w:ilvl w:val="0"/>
-          <w:numId w:val="3"/>
-        </w:numPr>
-      </w:pPr>
-      <w:r>
-        <w:t>{%p</w:t>
-      </w:r>
-      <w:r>
-        <w:t xml:space="preserve"> endif </w:t>
-      </w:r>
-      <w:r>
-        <w:t>%}</w:t>
-      </w:r>
-    </w:p>
-    <w:p>
-      <w:pPr>
-        <w:pStyle w:val="NumberedList"/>
-      </w:pPr>
     </w:p>
     <w:p>
       <w:pPr>
@@ -593,67 +500,78 @@
         </w:numPr>
         <w:ind w:left="360"/>
       </w:pPr>
-      <w:r>
-        <w:t>Wait for a reply.</w:t>
+      <w:proofErr w:type="gramStart"/>
+      <w:r>
+        <w:t>Wait</w:t>
+      </w:r>
+      <w:proofErr w:type="gramEnd"/>
+      <w:r>
+        <w:t xml:space="preserve"> for a reply.</w:t>
       </w:r>
     </w:p>
     <w:p>
       <w:pPr>
         <w:pStyle w:val="Heading2"/>
       </w:pPr>
-      <w:bookmarkStart w:id="3" w:name="_7jbtnvplu76"/>
+      <w:bookmarkStart w:id="2" w:name="_7jbtnvplu76"/>
+      <w:bookmarkEnd w:id="2"/>
+      <w:r>
+        <w:t>What can the judge do?</w:t>
+      </w:r>
+    </w:p>
+    <w:p>
+      <w:r>
+        <w:t>The judge can:</w:t>
+      </w:r>
+      <w:r>
+        <w:t xml:space="preserve"> </w:t>
+      </w:r>
+      <w:r>
+        <w:t>Grant your appeal or deny your appeal.</w:t>
+      </w:r>
+    </w:p>
+    <w:p>
+      <w:pPr>
+        <w:pStyle w:val="Heading2"/>
+      </w:pPr>
+      <w:r>
+        <w:t>What happens if the judge grants my request for an appeal?</w:t>
+      </w:r>
+    </w:p>
+    <w:p>
+      <w:r>
+        <w:t>If the judge decides to grant your appea</w:t>
+      </w:r>
+      <w:r>
+        <w:t>l</w:t>
+      </w:r>
+      <w:r>
+        <w:t>:</w:t>
+      </w:r>
+    </w:p>
+    <w:p>
+      <w:pPr>
+        <w:rPr>
+          <w:b/>
+        </w:rPr>
+      </w:pPr>
+    </w:p>
+    <w:p>
+      <w:r>
+        <w:rPr>
+          <w:b/>
+        </w:rPr>
+        <w:t xml:space="preserve">Read </w:t>
+      </w:r>
+      <w:r>
+        <w:t>the decision as soon as you get it. Call the court to fix any mistakes. You may need to go back in front of the judge to get the decision corrected.</w:t>
+      </w:r>
+    </w:p>
+    <w:p>
+      <w:bookmarkStart w:id="3" w:name="_wjzvjugefec1"/>
+      <w:bookmarkStart w:id="4" w:name="_jpvqkqfibwqh"/>
       <w:bookmarkEnd w:id="3"/>
-      <w:r>
-        <w:t>What can the judge do?</w:t>
-      </w:r>
-    </w:p>
-    <w:p>
-      <w:r>
-        <w:t>The judge can:</w:t>
-      </w:r>
-    </w:p>
-    <w:p>
-      <w:pPr>
-        <w:pStyle w:val="Heading2"/>
-      </w:pPr>
-      <w:r>
-        <w:t>What happens if the judge grants my request for an appeal?</w:t>
-      </w:r>
-    </w:p>
-    <w:p>
-      <w:r>
-        <w:t>If the judge decides to grant your appea</w:t>
-      </w:r>
-      <w:r>
-        <w:t>l</w:t>
-      </w:r>
-      <w:r>
-        <w:t>:</w:t>
-      </w:r>
-    </w:p>
-    <w:p>
-      <w:pPr>
-        <w:rPr>
-          <w:b/>
-        </w:rPr>
-      </w:pPr>
-    </w:p>
-    <w:p>
-      <w:r>
-        <w:rPr>
-          <w:b/>
-        </w:rPr>
-        <w:t xml:space="preserve">Read </w:t>
-      </w:r>
-      <w:r>
-        <w:t>the decision as soon as you get it. Call the court to fix any mistakes. You may need to go back in front of the judge to get the decision corrected.</w:t>
-      </w:r>
-    </w:p>
-    <w:p>
-      <w:bookmarkStart w:id="4" w:name="_wjzvjugefec1"/>
-      <w:bookmarkStart w:id="5" w:name="_jpvqkqfibwqh"/>
       <w:bookmarkEnd w:id="4"/>
-      <w:bookmarkEnd w:id="5"/>
     </w:p>
     <w:p>
       <w:pPr>
@@ -674,12 +592,15 @@
       <w:r>
         <w:t xml:space="preserve">Visit </w:t>
       </w:r>
-      <w:r>
-        <w:rPr>
-          <w:b/>
-        </w:rPr>
-        <w:t>https://www.mass.gov/info-details/appeals-court-informal-brief-pilot-program</w:t>
-      </w:r>
+      <w:hyperlink r:id="rId10" w:history="1">
+        <w:r>
+          <w:rPr>
+            <w:rStyle w:val="Hyperlink"/>
+            <w:b/>
+          </w:rPr>
+          <w:t>https://www.mass.gov/info-details/appeals-court-informal-brief-pilot-program</w:t>
+        </w:r>
+      </w:hyperlink>
     </w:p>
     <w:p>
       <w:pPr>
@@ -710,7 +631,7 @@
                     <pic:cNvPicPr/>
                   </pic:nvPicPr>
                   <pic:blipFill>
-                    <a:blip r:embed="rId9"/>
+                    <a:blip r:embed="rId11"/>
                     <a:stretch>
                       <a:fillRect/>
                     </a:stretch>
@@ -732,50 +653,358 @@
       </w:r>
     </w:p>
     <w:p/>
-    <w:p>
-      <w:r>
-        <w:t xml:space="preserve">You can file this brief electronically with the Appeals Court by converting and saving this Word document to a PDF. To save as a PDF, please go to "File" and select "Save as Adobe PDF." Then, enter the appropriate file name for the PDF (e.g., Informal Appellant Brief) and select the folder where you wish to save this document. Lastly, press the "Save" button at the bottom to complete saving. An informal brief may be electronically served and filed by creating an account at https://massachusetts.tylertech.cloud/OfsWeb. </w:t>
-      </w:r>
-    </w:p>
-    <w:p/>
-    <w:p>
-      <w:r>
-        <w:t>Alternatively, an original paper copy may be mailed to the Appeals Court, Clerk's Office, 1 Pemberton Square, Room 1200, Boston, MA, 02108, and a copy served on each party. To print a copy of this Word document, please go to "File" and select "Print." Then, choose the correct printer and customize your print settings (e.g., number of copies). Lastly, press the "Print" button, with the printer icon, to complete printing.</w:t>
-      </w:r>
-    </w:p>
-    <w:p/>
-    <w:p/>
-    <w:p/>
-    <w:p/>
-    <w:p/>
-    <w:p/>
-    <w:p/>
-    <w:p/>
-    <w:p/>
-    <w:p/>
-    <w:p/>
-    <w:p/>
-    <w:p/>
-    <w:p/>
-    <w:p/>
-    <w:p>
-      <w:pPr>
+    <w:p/>
+    <w:p/>
+    <w:p/>
+    <w:p/>
+    <w:p/>
+    <w:p/>
+    <w:p/>
+    <w:p/>
+    <w:p/>
+    <w:p/>
+    <w:p/>
+    <w:p/>
+    <w:p/>
+    <w:p/>
+    <w:p/>
+    <w:p/>
+    <w:p/>
+    <w:p/>
+    <w:p/>
+    <w:p/>
+    <w:p/>
+    <w:p/>
+    <w:p/>
+    <w:p/>
+    <w:p/>
+    <w:p/>
+    <w:p/>
+    <w:p/>
+    <w:p/>
+    <w:p>
+      <w:pPr>
+        <w:pStyle w:val="Heading2"/>
+      </w:pPr>
+      <w:bookmarkStart w:id="5" w:name="_Filing_the_brief"/>
+      <w:bookmarkEnd w:id="5"/>
+      <w:r>
+        <w:lastRenderedPageBreak/>
+        <w:t>Filing the brief electronically</w:t>
+      </w:r>
+    </w:p>
+    <w:p>
+      <w:pPr>
+        <w:jc w:val="center"/>
         <w:rPr>
           <w:b/>
           <w:bCs/>
-          <w:u w:val="single"/>
-          <w:lang w:val="en-US"/>
-        </w:rPr>
-      </w:pPr>
+        </w:rPr>
+      </w:pPr>
+    </w:p>
+    <w:p>
+      <w:r>
+        <w:t>You can file this brief electronically with the Appeals Court by converting and saving this Word document to a PDF. To save as a PDF, please go to "</w:t>
+      </w:r>
       <w:r>
         <w:rPr>
           <w:b/>
           <w:bCs/>
+        </w:rPr>
+        <w:t>File</w:t>
+      </w:r>
+      <w:r>
+        <w:t>" and select "</w:t>
+      </w:r>
+      <w:r>
+        <w:rPr>
+          <w:b/>
+          <w:bCs/>
+        </w:rPr>
+        <w:t>Save as Adobe PDF</w:t>
+      </w:r>
+      <w:r>
+        <w:t xml:space="preserve">." </w:t>
+      </w:r>
+    </w:p>
+    <w:p>
+      <w:r>
+        <w:t>Then, enter the appropriate file name for the PDF (e.g., Informal Appellant Brief) and select the folder where you wish to save this document. Lastly, press the "</w:t>
+      </w:r>
+      <w:r>
+        <w:rPr>
+          <w:b/>
+          <w:bCs/>
+        </w:rPr>
+        <w:t>Save</w:t>
+      </w:r>
+      <w:r>
+        <w:t xml:space="preserve">" button at the bottom to complete saving. An informal brief may be electronically served and filed by </w:t>
+      </w:r>
+      <w:hyperlink r:id="rId12" w:history="1">
+        <w:r>
+          <w:rPr>
+            <w:rStyle w:val="Hyperlink"/>
+          </w:rPr>
+          <w:t>creating an account</w:t>
+        </w:r>
+      </w:hyperlink>
+      <w:r>
+        <w:t xml:space="preserve">. </w:t>
+      </w:r>
+    </w:p>
+    <w:p/>
+    <w:p/>
+    <w:p/>
+    <w:p/>
+    <w:p/>
+    <w:p/>
+    <w:p/>
+    <w:p/>
+    <w:p/>
+    <w:p/>
+    <w:p/>
+    <w:p/>
+    <w:p/>
+    <w:p/>
+    <w:p/>
+    <w:p/>
+    <w:p/>
+    <w:p/>
+    <w:p/>
+    <w:p>
+      <w:pPr>
+        <w:jc w:val="center"/>
+        <w:rPr>
+          <w:b/>
+          <w:bCs/>
+        </w:rPr>
+      </w:pPr>
+    </w:p>
+    <w:p>
+      <w:pPr>
+        <w:pStyle w:val="Heading2"/>
+      </w:pPr>
+      <w:bookmarkStart w:id="6" w:name="_Filing_the_brief_1"/>
+      <w:bookmarkEnd w:id="6"/>
+      <w:r>
+        <w:t>Filing the brief by mail</w:t>
+      </w:r>
+    </w:p>
+    <w:p>
+      <w:pPr>
+        <w:jc w:val="center"/>
+        <w:rPr>
+          <w:b/>
+          <w:bCs/>
+        </w:rPr>
+      </w:pPr>
+    </w:p>
+    <w:p>
+      <w:r>
+        <w:t>If you are not filing electronically, an</w:t>
+      </w:r>
+      <w:r>
+        <w:t xml:space="preserve"> original paper copy may be mailed to</w:t>
+      </w:r>
+      <w:r>
+        <w:t>:</w:t>
+      </w:r>
+    </w:p>
+    <w:p>
+      <w:pPr>
+        <w:jc w:val="center"/>
+      </w:pPr>
+    </w:p>
+    <w:p>
+      <w:pPr>
+        <w:spacing w:after="0"/>
+        <w:ind w:left="720"/>
+        <w:rPr>
+          <w:b/>
+          <w:bCs/>
+        </w:rPr>
+      </w:pPr>
+      <w:r>
+        <w:rPr>
+          <w:b/>
+          <w:bCs/>
+        </w:rPr>
+        <w:t xml:space="preserve">Massachusetts </w:t>
+      </w:r>
+      <w:r>
+        <w:rPr>
+          <w:b/>
+          <w:bCs/>
+        </w:rPr>
+        <w:t>Appeals Court</w:t>
+      </w:r>
+    </w:p>
+    <w:p>
+      <w:pPr>
+        <w:spacing w:after="0"/>
+        <w:ind w:left="720"/>
+        <w:rPr>
+          <w:b/>
+          <w:bCs/>
+        </w:rPr>
+      </w:pPr>
+      <w:r>
+        <w:rPr>
+          <w:b/>
+          <w:bCs/>
+        </w:rPr>
+        <w:t>Clerk's Office</w:t>
+      </w:r>
+    </w:p>
+    <w:p>
+      <w:pPr>
+        <w:spacing w:after="0"/>
+        <w:ind w:left="720"/>
+        <w:rPr>
+          <w:b/>
+          <w:bCs/>
+        </w:rPr>
+      </w:pPr>
+      <w:r>
+        <w:rPr>
+          <w:b/>
+          <w:bCs/>
+        </w:rPr>
+        <w:t>1 Pemberton Square, Room 1200</w:t>
+      </w:r>
+    </w:p>
+    <w:p>
+      <w:pPr>
+        <w:spacing w:after="0"/>
+        <w:ind w:left="720"/>
+        <w:rPr>
+          <w:b/>
+          <w:bCs/>
+        </w:rPr>
+      </w:pPr>
+      <w:r>
+        <w:rPr>
+          <w:b/>
+          <w:bCs/>
+        </w:rPr>
+        <w:t>Boston, MA, 02108</w:t>
+      </w:r>
+    </w:p>
+    <w:p/>
+    <w:p>
+      <w:r>
+        <w:t>Also, s</w:t>
+      </w:r>
+      <w:r>
+        <w:t>end</w:t>
+      </w:r>
+      <w:r>
+        <w:t xml:space="preserve"> a copy </w:t>
+      </w:r>
+      <w:r>
+        <w:t>to</w:t>
+      </w:r>
+      <w:r>
+        <w:t xml:space="preserve"> each party</w:t>
+      </w:r>
+      <w:r>
+        <w:t xml:space="preserve"> involved in the case</w:t>
+      </w:r>
+      <w:r>
+        <w:t xml:space="preserve">. </w:t>
+      </w:r>
+    </w:p>
+    <w:p/>
+    <w:p>
+      <w:r>
+        <w:t>To print a copy of this Word document, please go to "</w:t>
+      </w:r>
+      <w:r>
+        <w:rPr>
+          <w:b/>
+          <w:bCs/>
+        </w:rPr>
+        <w:t>File</w:t>
+      </w:r>
+      <w:r>
+        <w:t>" and select "</w:t>
+      </w:r>
+      <w:r>
+        <w:rPr>
+          <w:b/>
+          <w:bCs/>
+        </w:rPr>
+        <w:t>Print</w:t>
+      </w:r>
+      <w:r>
+        <w:t>." Then, choose the correct printer and customize your print settings (e.g., number of copies). Lastly, press the "</w:t>
+      </w:r>
+      <w:r>
+        <w:rPr>
+          <w:b/>
+          <w:bCs/>
+        </w:rPr>
+        <w:t>Print</w:t>
+      </w:r>
+      <w:r>
+        <w:t>" button, with the printer icon, to complete printing.</w:t>
+      </w:r>
+    </w:p>
+    <w:p/>
+    <w:p/>
+    <w:p/>
+    <w:p/>
+    <w:p/>
+    <w:p/>
+    <w:p/>
+    <w:p/>
+    <w:p/>
+    <w:p/>
+    <w:p/>
+    <w:p/>
+    <w:p/>
+    <w:p/>
+    <w:p>
+      <w:pPr>
+        <w:spacing w:after="0"/>
+        <w:sectPr>
+          <w:type w:val="continuous"/>
+          <w:pgSz w:w="12240" w:h="15840"/>
+          <w:pgMar w:top="720" w:right="720" w:bottom="720" w:left="720" w:header="0" w:footer="0" w:gutter="0"/>
+          <w:cols w:num="2" w:space="720"/>
+          <w:formProt w:val="0"/>
+          <w:docGrid w:linePitch="326"/>
+        </w:sectPr>
+      </w:pPr>
+      <w:r>
+        <w:br w:type="page"/>
+      </w:r>
+    </w:p>
+    <w:p>
+      <w:pPr>
+        <w:pStyle w:val="Heading2"/>
+      </w:pPr>
+      <w:bookmarkStart w:id="7" w:name="_Record_Appendix_(filed"/>
+      <w:bookmarkEnd w:id="7"/>
+      <w:r>
+        <w:lastRenderedPageBreak/>
+        <w:t>Record Appendix (filed as a separate document)</w:t>
+      </w:r>
+    </w:p>
+    <w:p>
+      <w:pPr>
+        <w:spacing w:after="0"/>
+        <w:jc w:val="center"/>
+        <w:rPr>
+          <w:b/>
+          <w:bCs/>
+          <w:sz w:val="28"/>
+          <w:szCs w:val="28"/>
           <w:u w:val="single"/>
           <w:lang w:val="en-US"/>
         </w:rPr>
-        <w:t>Record Appendix [FiLED AS A SEPARATE DOCUMENT]</w:t>
-      </w:r>
+      </w:pPr>
     </w:p>
     <w:p>
       <w:pPr>
@@ -811,6 +1040,13 @@
           <w:lang w:val="en-US"/>
         </w:rPr>
       </w:pPr>
+    </w:p>
+    <w:p>
+      <w:pPr>
+        <w:rPr>
+          <w:lang w:val="en-US"/>
+        </w:rPr>
+      </w:pPr>
       <w:r>
         <w:rPr>
           <w:lang w:val="en-US"/>
@@ -825,13 +1061,41 @@
           <w:lang w:val="en-US"/>
         </w:rPr>
       </w:pPr>
+    </w:p>
+    <w:p>
+      <w:pPr>
+        <w:rPr>
+          <w:lang w:val="en-US"/>
+        </w:rPr>
+      </w:pPr>
       <w:r>
         <w:rPr>
           <w:lang w:val="en-US"/>
         </w:rPr>
         <w:tab/>
-        <w:t xml:space="preserve">The record appendix must have consecutive page numbers, with the cover being page one, and include a table of contents that lists each document by its title and the page where it begins.  If there is more than one volume of record appendix, each volume must be numbered (example, vol. 1, vol. 2).  The page numbers for each volume of appendix should restart, with the cover page being page one. A copy of each volume of the record appendix must be served on each party in the case, with the service identified in your certificate of service. </w:t>
-      </w:r>
+        <w:t xml:space="preserve">The record appendix must have consecutive page numbers, with the cover being page one, and include a table of contents that lists each document by its title and the page where it begins.  If there is more than one volume of record appendix, each volume must be numbered (example, vol. 1, vol. 2).  The page numbers for each volume of appendix should restart, with the cover page being page one. A copy of each volume of the record appendix must be served </w:t>
+      </w:r>
+      <w:proofErr w:type="gramStart"/>
+      <w:r>
+        <w:rPr>
+          <w:lang w:val="en-US"/>
+        </w:rPr>
+        <w:t>on</w:t>
+      </w:r>
+      <w:proofErr w:type="gramEnd"/>
+      <w:r>
+        <w:rPr>
+          <w:lang w:val="en-US"/>
+        </w:rPr>
+        <w:t xml:space="preserve"> each party in the case, with the service identified in your certificate of service. </w:t>
+      </w:r>
+    </w:p>
+    <w:p>
+      <w:pPr>
+        <w:rPr>
+          <w:lang w:val="en-US"/>
+        </w:rPr>
+      </w:pPr>
     </w:p>
     <w:p>
       <w:pPr>
@@ -853,6 +1117,13 @@
           <w:lang w:val="en-US"/>
         </w:rPr>
       </w:pPr>
+    </w:p>
+    <w:p>
+      <w:pPr>
+        <w:rPr>
+          <w:lang w:val="en-US"/>
+        </w:rPr>
+      </w:pPr>
       <w:r>
         <w:rPr>
           <w:lang w:val="en-US"/>
@@ -880,19 +1151,139 @@
           <w:lang w:val="en-US"/>
         </w:rPr>
       </w:pPr>
+    </w:p>
+    <w:p>
+      <w:pPr>
+        <w:rPr>
+          <w:lang w:val="en-US"/>
+        </w:rPr>
+      </w:pPr>
       <w:r>
         <w:rPr>
           <w:lang w:val="en-US"/>
         </w:rPr>
         <w:tab/>
-        <w:t xml:space="preserve">The appellee (party responding to an appeal) can also file a record appendix with the appellee brief.  If they do, the appellee's record appendix will be called the "supplemental appendix."  You may file a reply brief in </w:t>
-      </w:r>
-      <w:r>
-        <w:rPr>
-          <w:lang w:val="en-US"/>
-        </w:rPr>
-        <w:t>response to the appellee brief and supplemental appendix, but you may not file another appendix.</w:t>
-      </w:r>
+        <w:t>The appellee (party responding to an appeal) can also file a record appendix with the appellee brief.  If they do, the appellee's record appendix will be called the "supplemental appendix."  You may file a reply brief in response to the appellee brief and supplemental appendix, but you may not file another appendix.</w:t>
+      </w:r>
+    </w:p>
+    <w:p>
+      <w:pPr>
+        <w:rPr>
+          <w:lang w:val="en-US"/>
+        </w:rPr>
+      </w:pPr>
+    </w:p>
+    <w:p>
+      <w:pPr>
+        <w:rPr>
+          <w:lang w:val="en-US"/>
+        </w:rPr>
+      </w:pPr>
+    </w:p>
+    <w:p>
+      <w:pPr>
+        <w:rPr>
+          <w:lang w:val="en-US"/>
+        </w:rPr>
+      </w:pPr>
+    </w:p>
+    <w:p>
+      <w:pPr>
+        <w:rPr>
+          <w:lang w:val="en-US"/>
+        </w:rPr>
+      </w:pPr>
+    </w:p>
+    <w:p>
+      <w:pPr>
+        <w:rPr>
+          <w:lang w:val="en-US"/>
+        </w:rPr>
+      </w:pPr>
+    </w:p>
+    <w:p>
+      <w:pPr>
+        <w:rPr>
+          <w:lang w:val="en-US"/>
+        </w:rPr>
+      </w:pPr>
+    </w:p>
+    <w:p>
+      <w:pPr>
+        <w:rPr>
+          <w:lang w:val="en-US"/>
+        </w:rPr>
+      </w:pPr>
+    </w:p>
+    <w:p>
+      <w:pPr>
+        <w:rPr>
+          <w:lang w:val="en-US"/>
+        </w:rPr>
+      </w:pPr>
+    </w:p>
+    <w:p>
+      <w:pPr>
+        <w:rPr>
+          <w:lang w:val="en-US"/>
+        </w:rPr>
+      </w:pPr>
+    </w:p>
+    <w:p>
+      <w:pPr>
+        <w:rPr>
+          <w:lang w:val="en-US"/>
+        </w:rPr>
+      </w:pPr>
+    </w:p>
+    <w:p>
+      <w:pPr>
+        <w:rPr>
+          <w:lang w:val="en-US"/>
+        </w:rPr>
+      </w:pPr>
+    </w:p>
+    <w:p>
+      <w:pPr>
+        <w:rPr>
+          <w:lang w:val="en-US"/>
+        </w:rPr>
+      </w:pPr>
+    </w:p>
+    <w:p>
+      <w:pPr>
+        <w:rPr>
+          <w:lang w:val="en-US"/>
+        </w:rPr>
+      </w:pPr>
+    </w:p>
+    <w:p>
+      <w:pPr>
+        <w:rPr>
+          <w:lang w:val="en-US"/>
+        </w:rPr>
+      </w:pPr>
+    </w:p>
+    <w:p>
+      <w:pPr>
+        <w:pStyle w:val="Heading2"/>
+      </w:pPr>
+      <w:bookmarkStart w:id="8" w:name="_Impounded_Record_Appendix"/>
+      <w:bookmarkEnd w:id="8"/>
+      <w:r>
+        <w:lastRenderedPageBreak/>
+        <w:t xml:space="preserve">Impounded </w:t>
+      </w:r>
+      <w:r>
+        <w:t>Record Appendix (filed as a separate document)</w:t>
+      </w:r>
+    </w:p>
+    <w:p>
+      <w:pPr>
+        <w:rPr>
+          <w:lang w:val="en-US"/>
+        </w:rPr>
+      </w:pPr>
     </w:p>
     <w:p>
       <w:pPr>
@@ -910,12 +1301,44 @@
       </w:r>
       <w:r>
         <w:rPr>
+          <w:lang w:val="en-US"/>
+        </w:rPr>
+        <w:t xml:space="preserve">In addition to information that is automatically impounded or confidential under a law or court rule, such as the names of children or victims of certain crimes or financial statements in a divorce or child support case, any information or document that was impounded in the trial court continues to be impounded in the Appeals Court.  </w:t>
+      </w:r>
+      <w:r>
+        <w:rPr>
           <w:b/>
           <w:bCs/>
-          <w:u w:val="single"/>
-          <w:lang w:val="en-US"/>
-        </w:rPr>
-        <w:t>Special procedure for filing impounded information</w:t>
+          <w:lang w:val="en-US"/>
+        </w:rPr>
+        <w:t>You are responsible for finding out which if any such laws or rules apply in your case</w:t>
+      </w:r>
+      <w:r>
+        <w:rPr>
+          <w:lang w:val="en-US"/>
+        </w:rPr>
+        <w:t>.</w:t>
+      </w:r>
+    </w:p>
+    <w:p>
+      <w:pPr>
+        <w:rPr>
+          <w:lang w:val="en-US"/>
+        </w:rPr>
+      </w:pPr>
+    </w:p>
+    <w:p>
+      <w:pPr>
+        <w:rPr>
+          <w:lang w:val="en-US"/>
+        </w:rPr>
+      </w:pPr>
+      <w:r>
+        <w:rPr>
+          <w:lang w:val="en-US"/>
+        </w:rPr>
+        <w:tab/>
+        <w:t xml:space="preserve">Documents containing </w:t>
       </w:r>
       <w:r>
         <w:rPr>
@@ -923,13 +1346,34 @@
           <w:bCs/>
           <w:lang w:val="en-US"/>
         </w:rPr>
-        <w:t xml:space="preserve">.  </w:t>
-      </w:r>
-      <w:r>
-        <w:rPr>
-          <w:lang w:val="en-US"/>
-        </w:rPr>
-        <w:t xml:space="preserve">In addition to information that is automatically impounded or confidential under a law or court rule, such as the names of children or victims of certain crimes or financial statements in a divorce or child support case, any information or document that was impounded in the trial court continues to be impounded in the Appeals Court.  </w:t>
+        <w:t>impounded information must be filed in a separate record appendix volume</w:t>
+      </w:r>
+      <w:r>
+        <w:rPr>
+          <w:lang w:val="en-US"/>
+        </w:rPr>
+        <w:t xml:space="preserve"> whose cover states it "Contains Impounded Material."  Like your regular record appendix, this impounded volume of appendix must have consecutive page numbers, with the cover page being page one, and must have a table of contents listing each document along with the page where it begins.  A template is provided as part of this pilot program.</w:t>
+      </w:r>
+    </w:p>
+    <w:p>
+      <w:pPr>
+        <w:rPr>
+          <w:lang w:val="en-US"/>
+        </w:rPr>
+      </w:pPr>
+    </w:p>
+    <w:p>
+      <w:pPr>
+        <w:rPr>
+          <w:lang w:val="en-US"/>
+        </w:rPr>
+      </w:pPr>
+      <w:r>
+        <w:rPr>
+          <w:lang w:val="en-US"/>
+        </w:rPr>
+        <w:tab/>
+        <w:t xml:space="preserve">Documents that are not impounded but appear in an appendix and contain confidential or personal identifying information (PII) must be "redacted," which means </w:t>
       </w:r>
       <w:r>
         <w:rPr>
@@ -937,62 +1381,6 @@
           <w:bCs/>
           <w:lang w:val="en-US"/>
         </w:rPr>
-        <w:t>You are responsible for finding out which if any such laws or rules apply in your case</w:t>
-      </w:r>
-      <w:r>
-        <w:rPr>
-          <w:lang w:val="en-US"/>
-        </w:rPr>
-        <w:t>.</w:t>
-      </w:r>
-    </w:p>
-    <w:p>
-      <w:pPr>
-        <w:rPr>
-          <w:lang w:val="en-US"/>
-        </w:rPr>
-      </w:pPr>
-      <w:r>
-        <w:rPr>
-          <w:lang w:val="en-US"/>
-        </w:rPr>
-        <w:tab/>
-        <w:t xml:space="preserve">Documents containing </w:t>
-      </w:r>
-      <w:r>
-        <w:rPr>
-          <w:b/>
-          <w:bCs/>
-          <w:lang w:val="en-US"/>
-        </w:rPr>
-        <w:t>impounded information must be filed in a separate record appendix volume</w:t>
-      </w:r>
-      <w:r>
-        <w:rPr>
-          <w:lang w:val="en-US"/>
-        </w:rPr>
-        <w:t xml:space="preserve"> whose cover states it "Contains Impounded Material."  Like your regular record appendix, this impounded volume of appendix must have consecutive page numbers, with the cover page being page one, and must have a table of contents listing each document along with the page where it begins.  A template is provided as part of this pilot program.</w:t>
-      </w:r>
-    </w:p>
-    <w:p>
-      <w:pPr>
-        <w:rPr>
-          <w:lang w:val="en-US"/>
-        </w:rPr>
-      </w:pPr>
-      <w:r>
-        <w:rPr>
-          <w:lang w:val="en-US"/>
-        </w:rPr>
-        <w:tab/>
-        <w:t xml:space="preserve">Documents that are not impounded but appear in an appendix and contain confidential or personal identifying information (PII) must be "redacted," which means </w:t>
-      </w:r>
-      <w:r>
-        <w:rPr>
-          <w:b/>
-          <w:bCs/>
-          <w:lang w:val="en-US"/>
-        </w:rPr>
         <w:t>the confidential information and PII is blacked out so it cannot be seen</w:t>
       </w:r>
       <w:r>
@@ -1002,12 +1390,34 @@
         <w:t>.  Examples of PII are Social Security numbers, taxpayer identification numbers, driver's license numbers, State-issued ID card numbers, passport numbers, financial account numbers, and credit or debit card numbers.</w:t>
       </w:r>
     </w:p>
-    <w:p/>
+    <w:p>
+      <w:pPr>
+        <w:rPr>
+          <w:lang w:val="en-US"/>
+        </w:rPr>
+        <w:sectPr>
+          <w:type w:val="continuous"/>
+          <w:pgSz w:w="12240" w:h="15840"/>
+          <w:pgMar w:top="720" w:right="720" w:bottom="720" w:left="720" w:header="0" w:footer="0" w:gutter="0"/>
+          <w:cols w:space="720"/>
+          <w:formProt w:val="0"/>
+          <w:docGrid w:linePitch="326"/>
+        </w:sectPr>
+      </w:pPr>
+    </w:p>
+    <w:p>
+      <w:pPr>
+        <w:spacing w:after="0"/>
+        <w:rPr>
+          <w:lang w:val="en-US"/>
+        </w:rPr>
+      </w:pPr>
+    </w:p>
     <w:sectPr>
       <w:type w:val="continuous"/>
       <w:pgSz w:w="12240" w:h="15840"/>
       <w:pgMar w:top="720" w:right="720" w:bottom="720" w:left="720" w:header="0" w:footer="0" w:gutter="0"/>
-      <w:cols w:num="2" w:space="720"/>
+      <w:cols w:space="720"/>
       <w:formProt w:val="0"/>
       <w:docGrid w:linePitch="326"/>
     </w:sectPr>
@@ -3465,6 +3875,29 @@
       </w:tblBorders>
     </w:tblPr>
   </w:style>
+  <w:style w:type="character" w:styleId="Hyperlink">
+    <w:name w:val="Hyperlink"/>
+    <w:basedOn w:val="DefaultParagraphFont"/>
+    <w:uiPriority w:val="99"/>
+    <w:unhideWhenUsed/>
+    <w:rsid w:val="004A132A"/>
+    <w:rPr>
+      <w:color w:val="F49100" w:themeColor="hyperlink"/>
+      <w:u w:val="single"/>
+    </w:rPr>
+  </w:style>
+  <w:style w:type="character" w:styleId="UnresolvedMention">
+    <w:name w:val="Unresolved Mention"/>
+    <w:basedOn w:val="DefaultParagraphFont"/>
+    <w:uiPriority w:val="99"/>
+    <w:semiHidden/>
+    <w:unhideWhenUsed/>
+    <w:rsid w:val="004A132A"/>
+    <w:rPr>
+      <w:color w:val="605E5C"/>
+      <w:shd w:val="clear" w:color="auto" w:fill="E1DFDD"/>
+    </w:rPr>
+  </w:style>
 </w:styles>
 </file>
 
@@ -3730,15 +4163,6 @@
 </file>
 
 <file path=customXml/item1.xml><?xml version="1.0" encoding="utf-8"?>
-<?mso-contentType ?>
-<FormTemplates xmlns="http://schemas.microsoft.com/sharepoint/v3/contenttype/forms">
-  <Display>DocumentLibraryForm</Display>
-  <Edit>DocumentLibraryForm</Edit>
-  <New>DocumentLibraryForm</New>
-</FormTemplates>
-</file>
-
-<file path=customXml/item2.xml><?xml version="1.0" encoding="utf-8"?>
 <ct:contentTypeSchema xmlns:ct="http://schemas.microsoft.com/office/2006/metadata/contentType" xmlns:ma="http://schemas.microsoft.com/office/2006/metadata/properties/metaAttributes" ct:_="" ma:_="" ma:contentTypeName="Document" ma:contentTypeID="0x010100F541DD7D327B7F4E8D2EC665EEA7320D" ma:contentTypeVersion="4" ma:contentTypeDescription="Create a new document." ma:contentTypeScope="" ma:versionID="c299210c774dd12a84afd14716de3fbc">
   <xsd:schema xmlns:xsd="http://www.w3.org/2001/XMLSchema" xmlns:xs="http://www.w3.org/2001/XMLSchema" xmlns:p="http://schemas.microsoft.com/office/2006/metadata/properties" xmlns:ns2="a2f6636e-2933-45f9-9012-de6162fdddc0" targetNamespace="http://schemas.microsoft.com/office/2006/metadata/properties" ma:root="true" ma:fieldsID="6bf7ad6ddbf60d9b41ffaccfdc80e652" ns2:_="">
     <xsd:import namespace="a2f6636e-2933-45f9-9012-de6162fdddc0"/>
@@ -3882,15 +4306,20 @@
 </ct:contentTypeSchema>
 </file>
 
-<file path=customXml/itemProps1.xml><?xml version="1.0" encoding="utf-8"?>
-<ds:datastoreItem xmlns:ds="http://schemas.openxmlformats.org/officeDocument/2006/customXml" ds:itemID="{10BAA8E0-0AB7-47A9-9355-B0CC58346186}">
-  <ds:schemaRefs>
-    <ds:schemaRef ds:uri="http://schemas.microsoft.com/sharepoint/v3/contenttype/forms"/>
-  </ds:schemaRefs>
-</ds:datastoreItem>
+<file path=customXml/item2.xml><?xml version="1.0" encoding="utf-8"?>
+<?mso-contentType ?>
+<FormTemplates xmlns="http://schemas.microsoft.com/sharepoint/v3/contenttype/forms">
+  <Display>DocumentLibraryForm</Display>
+  <Edit>DocumentLibraryForm</Edit>
+  <New>DocumentLibraryForm</New>
+</FormTemplates>
 </file>
 
-<file path=customXml/itemProps2.xml><?xml version="1.0" encoding="utf-8"?>
+<file path=customXml/item3.xml><?xml version="1.0" encoding="utf-8"?>
+<b:Sources xmlns:b="http://schemas.openxmlformats.org/officeDocument/2006/bibliography" xmlns="http://schemas.openxmlformats.org/officeDocument/2006/bibliography" SelectedStyle="\CHICAGO.XSL" StyleName="Chicago" Version="16"/>
+</file>
+
+<file path=customXml/itemProps1.xml><?xml version="1.0" encoding="utf-8"?>
 <ds:datastoreItem xmlns:ds="http://schemas.openxmlformats.org/officeDocument/2006/customXml" ds:itemID="{6DE7B8C7-D52E-467D-AFD1-872C54118223}">
   <ds:schemaRefs>
     <ds:schemaRef ds:uri="http://schemas.microsoft.com/office/2006/metadata/contentType"/>
@@ -3906,4 +4335,20 @@
     <ds:schemaRef ds:uri="http://schemas.microsoft.com/internal/obd"/>
   </ds:schemaRefs>
 </ds:datastoreItem>
+</file>
+
+<file path=customXml/itemProps2.xml><?xml version="1.0" encoding="utf-8"?>
+<ds:datastoreItem xmlns:ds="http://schemas.openxmlformats.org/officeDocument/2006/customXml" ds:itemID="{10BAA8E0-0AB7-47A9-9355-B0CC58346186}">
+  <ds:schemaRefs>
+    <ds:schemaRef ds:uri="http://schemas.microsoft.com/sharepoint/v3/contenttype/forms"/>
+  </ds:schemaRefs>
+</ds:datastoreItem>
+</file>
+
+<file path=customXml/itemProps3.xml><?xml version="1.0" encoding="utf-8"?>
+<ds:datastoreItem xmlns:ds="http://schemas.openxmlformats.org/officeDocument/2006/customXml" ds:itemID="{D1C7D3E0-B423-4ECF-B53E-2EE539765DAD}">
+  <ds:schemaRefs>
+    <ds:schemaRef ds:uri="http://schemas.openxmlformats.org/officeDocument/2006/bibliography"/>
+  </ds:schemaRefs>
+</ds:datastoreItem>
 </file>
</xml_diff>

<commit_message>
Exhibits attach with TOC
</commit_message>
<xml_diff>
--- a/docassemble/MAInformalAppellantBriefForm/data/templates/appellant_brief_next_steps.docx
+++ b/docassemble/MAInformalAppellantBriefForm/data/templates/appellant_brief_next_steps.docx
@@ -1,6 +1,6 @@
 
 <file path=word/document.xml><?xml version="1.0" encoding="utf-8"?>
-<w:document xmlns:wpc="http://schemas.microsoft.com/office/word/2010/wordprocessingCanvas" xmlns:cx="http://schemas.microsoft.com/office/drawing/2014/chartex" xmlns:cx1="http://schemas.microsoft.com/office/drawing/2015/9/8/chartex" xmlns:cx2="http://schemas.microsoft.com/office/drawing/2015/10/21/chartex" xmlns:cx3="http://schemas.microsoft.com/office/drawing/2016/5/9/chartex" xmlns:cx4="http://schemas.microsoft.com/office/drawing/2016/5/10/chartex" xmlns:cx5="http://schemas.microsoft.com/office/drawing/2016/5/11/chartex" xmlns:cx6="http://schemas.microsoft.com/office/drawing/2016/5/12/chartex" xmlns:cx7="http://schemas.microsoft.com/office/drawing/2016/5/13/chartex" xmlns:cx8="http://schemas.microsoft.com/office/drawing/2016/5/14/chartex" xmlns:mc="http://schemas.openxmlformats.org/markup-compatibility/2006" xmlns:aink="http://schemas.microsoft.com/office/drawing/2016/ink" xmlns:am3d="http://schemas.microsoft.com/office/drawing/2017/model3d" xmlns:o="urn:schemas-microsoft-com:office:office" xmlns:oel="http://schemas.microsoft.com/office/2019/extlst" xmlns:r="http://schemas.openxmlformats.org/officeDocument/2006/relationships" xmlns:m="http://schemas.openxmlformats.org/officeDocument/2006/math" xmlns:v="urn:schemas-microsoft-com:vml" xmlns:wp14="http://schemas.microsoft.com/office/word/2010/wordprocessingDrawing" xmlns:wp="http://schemas.openxmlformats.org/drawingml/2006/wordprocessingDrawing" xmlns:w10="urn:schemas-microsoft-com:office:word" xmlns:w="http://schemas.openxmlformats.org/wordprocessingml/2006/main" xmlns:w14="http://schemas.microsoft.com/office/word/2010/wordml" xmlns:w15="http://schemas.microsoft.com/office/word/2012/wordml" xmlns:w16cex="http://schemas.microsoft.com/office/word/2018/wordml/cex" xmlns:w16cid="http://schemas.microsoft.com/office/word/2016/wordml/cid" xmlns:w16="http://schemas.microsoft.com/office/word/2018/wordml" xmlns:w16du="http://schemas.microsoft.com/office/word/2023/wordml/word16du" xmlns:w16sdtdh="http://schemas.microsoft.com/office/word/2020/wordml/sdtdatahash" xmlns:w16se="http://schemas.microsoft.com/office/word/2015/wordml/symex" xmlns:wpg="http://schemas.microsoft.com/office/word/2010/wordprocessingGroup" xmlns:wpi="http://schemas.microsoft.com/office/word/2010/wordprocessingInk" xmlns:wne="http://schemas.microsoft.com/office/word/2006/wordml" xmlns:wps="http://schemas.microsoft.com/office/word/2010/wordprocessingShape" mc:Ignorable="w14 w15 w16se w16cid w16 w16cex w16sdtdh w16du wp14">
+<w:document xmlns:wpc="http://schemas.microsoft.com/office/word/2010/wordprocessingCanvas" xmlns:cx="http://schemas.microsoft.com/office/drawing/2014/chartex" xmlns:cx1="http://schemas.microsoft.com/office/drawing/2015/9/8/chartex" xmlns:cx2="http://schemas.microsoft.com/office/drawing/2015/10/21/chartex" xmlns:cx3="http://schemas.microsoft.com/office/drawing/2016/5/9/chartex" xmlns:cx4="http://schemas.microsoft.com/office/drawing/2016/5/10/chartex" xmlns:cx5="http://schemas.microsoft.com/office/drawing/2016/5/11/chartex" xmlns:cx6="http://schemas.microsoft.com/office/drawing/2016/5/12/chartex" xmlns:cx7="http://schemas.microsoft.com/office/drawing/2016/5/13/chartex" xmlns:cx8="http://schemas.microsoft.com/office/drawing/2016/5/14/chartex" xmlns:mc="http://schemas.openxmlformats.org/markup-compatibility/2006" xmlns:aink="http://schemas.microsoft.com/office/drawing/2016/ink" xmlns:am3d="http://schemas.microsoft.com/office/drawing/2017/model3d" xmlns:o="urn:schemas-microsoft-com:office:office" xmlns:oel="http://schemas.microsoft.com/office/2019/extlst" xmlns:r="http://schemas.openxmlformats.org/officeDocument/2006/relationships" xmlns:m="http://schemas.openxmlformats.org/officeDocument/2006/math" xmlns:v="urn:schemas-microsoft-com:vml" xmlns:wp14="http://schemas.microsoft.com/office/word/2010/wordprocessingDrawing" xmlns:wp="http://schemas.openxmlformats.org/drawingml/2006/wordprocessingDrawing" xmlns:w10="urn:schemas-microsoft-com:office:word" xmlns:w="http://schemas.openxmlformats.org/wordprocessingml/2006/main" xmlns:w14="http://schemas.microsoft.com/office/word/2010/wordml" xmlns:w15="http://schemas.microsoft.com/office/word/2012/wordml" xmlns:w16cex="http://schemas.microsoft.com/office/word/2018/wordml/cex" xmlns:w16cid="http://schemas.microsoft.com/office/word/2016/wordml/cid" xmlns:w16="http://schemas.microsoft.com/office/word/2018/wordml" xmlns:w16du="http://schemas.microsoft.com/office/word/2023/wordml/word16du" xmlns:w16sdtdh="http://schemas.microsoft.com/office/word/2020/wordml/sdtdatahash" xmlns:w16sdtfl="http://schemas.microsoft.com/office/word/2024/wordml/sdtformatlock" xmlns:w16se="http://schemas.microsoft.com/office/word/2015/wordml/symex" xmlns:wpg="http://schemas.microsoft.com/office/word/2010/wordprocessingGroup" xmlns:wpi="http://schemas.microsoft.com/office/word/2010/wordprocessingInk" xmlns:wne="http://schemas.microsoft.com/office/word/2006/wordml" xmlns:wps="http://schemas.microsoft.com/office/word/2010/wordprocessingShape" mc:Ignorable="w14 w15 w16se w16cid w16 w16cex w16sdtdh w16sdtfl w16du wp14">
   <w:background w:color="FFFFFF"/>
   <w:body>
     <w:tbl>
@@ -64,6 +64,7 @@
       <w:r>
         <w:t xml:space="preserve">Congratulations </w:t>
       </w:r>
+      <w:proofErr w:type="gramStart"/>
       <w:r>
         <w:t>{{</w:t>
       </w:r>
@@ -73,6 +74,7 @@
       <w:r>
         <w:t>users</w:t>
       </w:r>
+      <w:proofErr w:type="gramEnd"/>
       <w:r>
         <w:t xml:space="preserve"> </w:t>
       </w:r>
@@ -83,7 +85,7 @@
         <w:t xml:space="preserve">! You have finished all the forms you need to </w:t>
       </w:r>
       <w:r>
-        <w:t>write your appeal</w:t>
+        <w:t>complete your informal brief and appendix</w:t>
       </w:r>
       <w:r>
         <w:t xml:space="preserve">. </w:t>
@@ -95,7 +97,13 @@
         <w:t>must</w:t>
       </w:r>
       <w:r>
-        <w:t xml:space="preserve"> deliver your brief to the court and to the other parties involved in this case. Read the instructions below.</w:t>
+        <w:t xml:space="preserve"> deliver your brief </w:t>
+      </w:r>
+      <w:r>
+        <w:t>and appendix to the Appeals C</w:t>
+      </w:r>
+      <w:r>
+        <w:t>ourt and to the other parties involved in this case. Read the instructions below.</w:t>
       </w:r>
     </w:p>
     <w:p/>
@@ -150,7 +158,16 @@
         <w:t xml:space="preserve">File this </w:t>
       </w:r>
       <w:r>
-        <w:t xml:space="preserve">appeal with the court </w:t>
+        <w:t>brief</w:t>
+      </w:r>
+      <w:r>
+        <w:t xml:space="preserve"> with the </w:t>
+      </w:r>
+      <w:r>
+        <w:t>Appeals C</w:t>
+      </w:r>
+      <w:r>
+        <w:t xml:space="preserve">ourt </w:t>
       </w:r>
       <w:r>
         <w:rPr>
@@ -253,8 +270,9 @@
             <w14:bevel/>
           </w14:textOutline>
         </w:rPr>
-        <w:t>{{</w:t>
-      </w:r>
+        <w:t xml:space="preserve">the </w:t>
+      </w:r>
+      <w:proofErr w:type="spellStart"/>
       <w:r>
         <w:rPr>
           <w14:textOutline w14:w="9525" w14:cap="rnd" w14:cmpd="sng" w14:algn="ctr">
@@ -263,8 +281,9 @@
             <w14:bevel/>
           </w14:textOutline>
         </w:rPr>
-        <w:t xml:space="preserve"> </w:t>
-      </w:r>
+        <w:t>appelle</w:t>
+      </w:r>
+      <w:proofErr w:type="spellEnd"/>
       <w:r>
         <w:rPr>
           <w14:textOutline w14:w="9525" w14:cap="rnd" w14:cmpd="sng" w14:algn="ctr">
@@ -273,27 +292,7 @@
             <w14:bevel/>
           </w14:textOutline>
         </w:rPr>
-        <w:t>showifdef('other_parties[0]')</w:t>
-      </w:r>
-      <w:r>
-        <w:rPr>
-          <w14:textOutline w14:w="9525" w14:cap="rnd" w14:cmpd="sng" w14:algn="ctr">
-            <w14:noFill/>
-            <w14:prstDash w14:val="solid"/>
-            <w14:bevel/>
-          </w14:textOutline>
-        </w:rPr>
-        <w:t xml:space="preserve"> </w:t>
-      </w:r>
-      <w:r>
-        <w:rPr>
-          <w14:textOutline w14:w="9525" w14:cap="rnd" w14:cmpd="sng" w14:algn="ctr">
-            <w14:noFill/>
-            <w14:prstDash w14:val="solid"/>
-            <w14:bevel/>
-          </w14:textOutline>
-        </w:rPr>
-        <w:t>}}</w:t>
+        <w:t>(s)</w:t>
       </w:r>
       <w:r>
         <w:rPr>
@@ -344,7 +343,26 @@
       <w:bookmarkStart w:id="1" w:name="_4szgtqe6ov1h"/>
       <w:bookmarkEnd w:id="1"/>
       <w:r>
-        <w:t>To file your appeal right away</w:t>
+        <w:t xml:space="preserve">To file your </w:t>
+      </w:r>
+      <w:proofErr w:type="gramStart"/>
+      <w:r>
+        <w:t>appeal</w:t>
+      </w:r>
+      <w:proofErr w:type="gramEnd"/>
+      <w:r>
+        <w:t xml:space="preserve"> </w:t>
+      </w:r>
+      <w:proofErr w:type="gramStart"/>
+      <w:r>
+        <w:t>brief</w:t>
+      </w:r>
+      <w:proofErr w:type="gramEnd"/>
+      <w:r>
+        <w:t xml:space="preserve"> </w:t>
+      </w:r>
+      <w:r>
+        <w:t>right away</w:t>
       </w:r>
     </w:p>
     <w:p>
@@ -379,7 +397,13 @@
         </w:r>
       </w:hyperlink>
       <w:r>
-        <w:t xml:space="preserve"> and </w:t>
+        <w:t xml:space="preserve"> and</w:t>
+      </w:r>
+      <w:r>
+        <w:t>, if required,</w:t>
+      </w:r>
+      <w:r>
+        <w:t xml:space="preserve"> </w:t>
       </w:r>
       <w:hyperlink w:anchor="_Impounded_Record_Appendix" w:history="1">
         <w:r>
@@ -406,7 +430,13 @@
         <w:t xml:space="preserve">Call the </w:t>
       </w:r>
       <w:r>
-        <w:t xml:space="preserve">Court of Appeals Clerk’s Office at </w:t>
+        <w:t xml:space="preserve">Appeals </w:t>
+      </w:r>
+      <w:r>
+        <w:t xml:space="preserve">Court </w:t>
+      </w:r>
+      <w:r>
+        <w:t xml:space="preserve">Clerk’s Office at </w:t>
       </w:r>
     </w:p>
     <w:p>
@@ -435,7 +465,28 @@
     </w:p>
     <w:p>
       <w:r>
-        <w:t>The judge reads your appeal and the record appendix. They may decide based just on your papers, or they may schedule a hearing.</w:t>
+        <w:t>If there is an appellee, they have time to file a brief and a supplemental record appendix. After all briefs are filed, t</w:t>
+      </w:r>
+      <w:r>
+        <w:t>he judge</w:t>
+      </w:r>
+      <w:r>
+        <w:t>s</w:t>
+      </w:r>
+      <w:r>
+        <w:t xml:space="preserve"> read your appeal and the record appendix. They may decide</w:t>
+      </w:r>
+      <w:r>
+        <w:t xml:space="preserve"> the appeal</w:t>
+      </w:r>
+      <w:r>
+        <w:t xml:space="preserve"> based just on </w:t>
+      </w:r>
+      <w:r>
+        <w:t>the briefs and record appendix</w:t>
+      </w:r>
+      <w:r>
+        <w:t>, or they may schedule a hearing for oral argument.</w:t>
       </w:r>
     </w:p>
     <w:p>
@@ -461,7 +512,18 @@
         <w:ind w:left="360"/>
       </w:pPr>
       <w:r>
-        <w:t>Wait for a reply.</w:t>
+        <w:t xml:space="preserve">Wait for a </w:t>
+      </w:r>
+      <w:proofErr w:type="gramStart"/>
+      <w:r>
+        <w:t>reply</w:t>
+      </w:r>
+      <w:r>
+        <w:t xml:space="preserve"> brief</w:t>
+      </w:r>
+      <w:proofErr w:type="gramEnd"/>
+      <w:r>
+        <w:t xml:space="preserve"> from the appellee.</w:t>
       </w:r>
     </w:p>
     <w:p>
@@ -471,12 +533,27 @@
       <w:bookmarkStart w:id="2" w:name="_7jbtnvplu76"/>
       <w:bookmarkEnd w:id="2"/>
       <w:r>
-        <w:t>What can the judge do?</w:t>
-      </w:r>
-    </w:p>
-    <w:p>
-      <w:r>
-        <w:t>The judge will read your brief. The court will notify you what to do next.</w:t>
+        <w:t>What can the judge</w:t>
+      </w:r>
+      <w:r>
+        <w:t xml:space="preserve">s </w:t>
+      </w:r>
+      <w:r>
+        <w:t>do?</w:t>
+      </w:r>
+    </w:p>
+    <w:p>
+      <w:r>
+        <w:t>The judge</w:t>
+      </w:r>
+      <w:r>
+        <w:t>s</w:t>
+      </w:r>
+      <w:r>
+        <w:t xml:space="preserve"> will read your brief. The court will notify you </w:t>
+      </w:r>
+      <w:r>
+        <w:t>of the next steps. The court will either schedule an oral argument then issue a written decision or not have a hearing and issue a written decision.</w:t>
       </w:r>
     </w:p>
     <w:p/>
@@ -488,7 +565,13 @@
         <w:t xml:space="preserve">Read </w:t>
       </w:r>
       <w:r>
-        <w:t>the decision as soon as you get it. Call the court to fix any mistakes. You may need to go back in front of the judge to get the decision corrected.</w:t>
+        <w:t xml:space="preserve">the decision as soon as you get it. </w:t>
+      </w:r>
+      <w:r>
+        <w:t xml:space="preserve">If you disagree with the Appeals Court’s decision, you may file </w:t>
+      </w:r>
+      <w:r>
+        <w:t>either a motion for reconsideration or modification of the decision (Rule 27) in the Appeals Court or file an application for further appellate review (Rule 27.1) in the Supreme Judicial Court. Each option has a short time deadline so you must quickly review the rules and file accordingly.</w:t>
       </w:r>
     </w:p>
     <w:p>
@@ -612,9 +695,13 @@
       </w:pPr>
       <w:bookmarkStart w:id="5" w:name="_Filing_the_brief"/>
       <w:bookmarkEnd w:id="5"/>
-      <w:r>
-        <w:lastRenderedPageBreak/>
-        <w:t>Filing the brief electronically</w:t>
+      <w:proofErr w:type="gramStart"/>
+      <w:r>
+        <w:t>Filing</w:t>
+      </w:r>
+      <w:proofErr w:type="gramEnd"/>
+      <w:r>
+        <w:t xml:space="preserve"> the brief electronically</w:t>
       </w:r>
     </w:p>
     <w:p>
@@ -711,8 +798,13 @@
       </w:pPr>
       <w:bookmarkStart w:id="6" w:name="_Filing_the_brief_1"/>
       <w:bookmarkEnd w:id="6"/>
-      <w:r>
-        <w:t>Filing the brief by mail</w:t>
+      <w:proofErr w:type="gramStart"/>
+      <w:r>
+        <w:t>Filing</w:t>
+      </w:r>
+      <w:proofErr w:type="gramEnd"/>
+      <w:r>
+        <w:t xml:space="preserve"> the brief by mail</w:t>
       </w:r>
     </w:p>
     <w:p>
@@ -941,7 +1033,21 @@
           <w:lang w:val="en-US"/>
         </w:rPr>
         <w:tab/>
-        <w:t xml:space="preserve">If you are the appealing party, your informal brief must be accompanied by a separate document called the record appendix.  The record appendix contains copies of all the documents filed in or created by the lower court or agency that are not impounded and are relevant to the Appeals Court's review of the issues raised on appeal, including copies of all documents you have referenced in your informal brief.  A record appendix template is provided as part of this pilot program.  Please note that there is a </w:t>
+        <w:t xml:space="preserve">If you are the appealing party, your informal brief must be accompanied by a separate document called the record appendix.  The record appendix contains copies of all the documents filed in or created by the lower court or agency that are not impounded and are relevant to the Appeals Court's review of the issues raised </w:t>
+      </w:r>
+      <w:proofErr w:type="gramStart"/>
+      <w:r>
+        <w:rPr>
+          <w:lang w:val="en-US"/>
+        </w:rPr>
+        <w:t>on appeal</w:t>
+      </w:r>
+      <w:proofErr w:type="gramEnd"/>
+      <w:r>
+        <w:rPr>
+          <w:lang w:val="en-US"/>
+        </w:rPr>
+        <w:t xml:space="preserve">, including copies of all documents you have referenced in your informal brief.  A record appendix template is provided as part of this pilot program.  Please note that there is a </w:t>
       </w:r>
       <w:r>
         <w:rPr>
@@ -997,7 +1103,21 @@
           <w:lang w:val="en-US"/>
         </w:rPr>
         <w:tab/>
-        <w:t xml:space="preserve">The record appendix must have consecutive page numbers, with the cover being page one, and include a table of contents that lists each document by its title and the page where it begins.  If there is more than one volume of record appendix, each volume must be numbered (example, vol. 1, vol. 2).  The page numbers for each volume of appendix should restart, with the cover page being page one. A copy of each volume of the record appendix must be served on each party in the case, with the service identified in your certificate of service. </w:t>
+        <w:t xml:space="preserve">The record appendix must have consecutive page numbers, with the cover being page one, and include a table of contents that lists each document by its title and the page where it begins.  If there is more than one volume of record appendix, each volume must be numbered (example, vol. 1, vol. 2).  The page numbers for each volume of appendix should restart, with the cover page being page one. A copy of each volume of the record appendix must be served </w:t>
+      </w:r>
+      <w:proofErr w:type="gramStart"/>
+      <w:r>
+        <w:rPr>
+          <w:lang w:val="en-US"/>
+        </w:rPr>
+        <w:t>on</w:t>
+      </w:r>
+      <w:proofErr w:type="gramEnd"/>
+      <w:r>
+        <w:rPr>
+          <w:lang w:val="en-US"/>
+        </w:rPr>
+        <w:t xml:space="preserve"> each party in the case, with the service identified in your certificate of service. </w:t>
       </w:r>
     </w:p>
     <w:p>
@@ -1218,7 +1338,25 @@
           <w:bCs/>
           <w:lang w:val="en-US"/>
         </w:rPr>
-        <w:t>You are responsible for finding out which if any such laws or rules apply in your case</w:t>
+        <w:t xml:space="preserve">You are responsible for finding </w:t>
+      </w:r>
+      <w:proofErr w:type="gramStart"/>
+      <w:r>
+        <w:rPr>
+          <w:b/>
+          <w:bCs/>
+          <w:lang w:val="en-US"/>
+        </w:rPr>
+        <w:t>out which</w:t>
+      </w:r>
+      <w:proofErr w:type="gramEnd"/>
+      <w:r>
+        <w:rPr>
+          <w:b/>
+          <w:bCs/>
+          <w:lang w:val="en-US"/>
+        </w:rPr>
+        <w:t xml:space="preserve"> if any such laws or rules apply in your case</w:t>
       </w:r>
       <w:r>
         <w:rPr>
@@ -1333,7 +1471,7 @@
 </file>
 
 <file path=word/endnotes.xml><?xml version="1.0" encoding="utf-8"?>
-<w:endnotes xmlns:wpc="http://schemas.microsoft.com/office/word/2010/wordprocessingCanvas" xmlns:cx="http://schemas.microsoft.com/office/drawing/2014/chartex" xmlns:cx1="http://schemas.microsoft.com/office/drawing/2015/9/8/chartex" xmlns:cx2="http://schemas.microsoft.com/office/drawing/2015/10/21/chartex" xmlns:cx3="http://schemas.microsoft.com/office/drawing/2016/5/9/chartex" xmlns:cx4="http://schemas.microsoft.com/office/drawing/2016/5/10/chartex" xmlns:cx5="http://schemas.microsoft.com/office/drawing/2016/5/11/chartex" xmlns:cx6="http://schemas.microsoft.com/office/drawing/2016/5/12/chartex" xmlns:cx7="http://schemas.microsoft.com/office/drawing/2016/5/13/chartex" xmlns:cx8="http://schemas.microsoft.com/office/drawing/2016/5/14/chartex" xmlns:mc="http://schemas.openxmlformats.org/markup-compatibility/2006" xmlns:aink="http://schemas.microsoft.com/office/drawing/2016/ink" xmlns:am3d="http://schemas.microsoft.com/office/drawing/2017/model3d" xmlns:o="urn:schemas-microsoft-com:office:office" xmlns:oel="http://schemas.microsoft.com/office/2019/extlst" xmlns:r="http://schemas.openxmlformats.org/officeDocument/2006/relationships" xmlns:m="http://schemas.openxmlformats.org/officeDocument/2006/math" xmlns:v="urn:schemas-microsoft-com:vml" xmlns:wp14="http://schemas.microsoft.com/office/word/2010/wordprocessingDrawing" xmlns:wp="http://schemas.openxmlformats.org/drawingml/2006/wordprocessingDrawing" xmlns:w10="urn:schemas-microsoft-com:office:word" xmlns:w="http://schemas.openxmlformats.org/wordprocessingml/2006/main" xmlns:w14="http://schemas.microsoft.com/office/word/2010/wordml" xmlns:w15="http://schemas.microsoft.com/office/word/2012/wordml" xmlns:w16cex="http://schemas.microsoft.com/office/word/2018/wordml/cex" xmlns:w16cid="http://schemas.microsoft.com/office/word/2016/wordml/cid" xmlns:w16="http://schemas.microsoft.com/office/word/2018/wordml" xmlns:w16du="http://schemas.microsoft.com/office/word/2023/wordml/word16du" xmlns:w16sdtdh="http://schemas.microsoft.com/office/word/2020/wordml/sdtdatahash" xmlns:w16se="http://schemas.microsoft.com/office/word/2015/wordml/symex" xmlns:wpg="http://schemas.microsoft.com/office/word/2010/wordprocessingGroup" xmlns:wpi="http://schemas.microsoft.com/office/word/2010/wordprocessingInk" xmlns:wne="http://schemas.microsoft.com/office/word/2006/wordml" xmlns:wps="http://schemas.microsoft.com/office/word/2010/wordprocessingShape" mc:Ignorable="w14 w15 w16se w16cid w16 w16cex w16sdtdh w16du wp14">
+<w:endnotes xmlns:wpc="http://schemas.microsoft.com/office/word/2010/wordprocessingCanvas" xmlns:cx="http://schemas.microsoft.com/office/drawing/2014/chartex" xmlns:cx1="http://schemas.microsoft.com/office/drawing/2015/9/8/chartex" xmlns:cx2="http://schemas.microsoft.com/office/drawing/2015/10/21/chartex" xmlns:cx3="http://schemas.microsoft.com/office/drawing/2016/5/9/chartex" xmlns:cx4="http://schemas.microsoft.com/office/drawing/2016/5/10/chartex" xmlns:cx5="http://schemas.microsoft.com/office/drawing/2016/5/11/chartex" xmlns:cx6="http://schemas.microsoft.com/office/drawing/2016/5/12/chartex" xmlns:cx7="http://schemas.microsoft.com/office/drawing/2016/5/13/chartex" xmlns:cx8="http://schemas.microsoft.com/office/drawing/2016/5/14/chartex" xmlns:mc="http://schemas.openxmlformats.org/markup-compatibility/2006" xmlns:aink="http://schemas.microsoft.com/office/drawing/2016/ink" xmlns:am3d="http://schemas.microsoft.com/office/drawing/2017/model3d" xmlns:o="urn:schemas-microsoft-com:office:office" xmlns:oel="http://schemas.microsoft.com/office/2019/extlst" xmlns:r="http://schemas.openxmlformats.org/officeDocument/2006/relationships" xmlns:m="http://schemas.openxmlformats.org/officeDocument/2006/math" xmlns:v="urn:schemas-microsoft-com:vml" xmlns:wp14="http://schemas.microsoft.com/office/word/2010/wordprocessingDrawing" xmlns:wp="http://schemas.openxmlformats.org/drawingml/2006/wordprocessingDrawing" xmlns:w10="urn:schemas-microsoft-com:office:word" xmlns:w="http://schemas.openxmlformats.org/wordprocessingml/2006/main" xmlns:w14="http://schemas.microsoft.com/office/word/2010/wordml" xmlns:w15="http://schemas.microsoft.com/office/word/2012/wordml" xmlns:w16cex="http://schemas.microsoft.com/office/word/2018/wordml/cex" xmlns:w16cid="http://schemas.microsoft.com/office/word/2016/wordml/cid" xmlns:w16="http://schemas.microsoft.com/office/word/2018/wordml" xmlns:w16du="http://schemas.microsoft.com/office/word/2023/wordml/word16du" xmlns:w16sdtdh="http://schemas.microsoft.com/office/word/2020/wordml/sdtdatahash" xmlns:w16sdtfl="http://schemas.microsoft.com/office/word/2024/wordml/sdtformatlock" xmlns:w16se="http://schemas.microsoft.com/office/word/2015/wordml/symex" xmlns:wpg="http://schemas.microsoft.com/office/word/2010/wordprocessingGroup" xmlns:wpi="http://schemas.microsoft.com/office/word/2010/wordprocessingInk" xmlns:wne="http://schemas.microsoft.com/office/word/2006/wordml" xmlns:wps="http://schemas.microsoft.com/office/word/2010/wordprocessingShape" mc:Ignorable="w14 w15 w16se w16cid w16 w16cex w16sdtdh w16sdtfl w16du wp14">
   <w:endnote w:type="separator" w:id="-1">
     <w:p>
       <w:pPr>
@@ -1358,7 +1496,7 @@
 </file>
 
 <file path=word/footnotes.xml><?xml version="1.0" encoding="utf-8"?>
-<w:footnotes xmlns:wpc="http://schemas.microsoft.com/office/word/2010/wordprocessingCanvas" xmlns:cx="http://schemas.microsoft.com/office/drawing/2014/chartex" xmlns:cx1="http://schemas.microsoft.com/office/drawing/2015/9/8/chartex" xmlns:cx2="http://schemas.microsoft.com/office/drawing/2015/10/21/chartex" xmlns:cx3="http://schemas.microsoft.com/office/drawing/2016/5/9/chartex" xmlns:cx4="http://schemas.microsoft.com/office/drawing/2016/5/10/chartex" xmlns:cx5="http://schemas.microsoft.com/office/drawing/2016/5/11/chartex" xmlns:cx6="http://schemas.microsoft.com/office/drawing/2016/5/12/chartex" xmlns:cx7="http://schemas.microsoft.com/office/drawing/2016/5/13/chartex" xmlns:cx8="http://schemas.microsoft.com/office/drawing/2016/5/14/chartex" xmlns:mc="http://schemas.openxmlformats.org/markup-compatibility/2006" xmlns:aink="http://schemas.microsoft.com/office/drawing/2016/ink" xmlns:am3d="http://schemas.microsoft.com/office/drawing/2017/model3d" xmlns:o="urn:schemas-microsoft-com:office:office" xmlns:oel="http://schemas.microsoft.com/office/2019/extlst" xmlns:r="http://schemas.openxmlformats.org/officeDocument/2006/relationships" xmlns:m="http://schemas.openxmlformats.org/officeDocument/2006/math" xmlns:v="urn:schemas-microsoft-com:vml" xmlns:wp14="http://schemas.microsoft.com/office/word/2010/wordprocessingDrawing" xmlns:wp="http://schemas.openxmlformats.org/drawingml/2006/wordprocessingDrawing" xmlns:w10="urn:schemas-microsoft-com:office:word" xmlns:w="http://schemas.openxmlformats.org/wordprocessingml/2006/main" xmlns:w14="http://schemas.microsoft.com/office/word/2010/wordml" xmlns:w15="http://schemas.microsoft.com/office/word/2012/wordml" xmlns:w16cex="http://schemas.microsoft.com/office/word/2018/wordml/cex" xmlns:w16cid="http://schemas.microsoft.com/office/word/2016/wordml/cid" xmlns:w16="http://schemas.microsoft.com/office/word/2018/wordml" xmlns:w16du="http://schemas.microsoft.com/office/word/2023/wordml/word16du" xmlns:w16sdtdh="http://schemas.microsoft.com/office/word/2020/wordml/sdtdatahash" xmlns:w16se="http://schemas.microsoft.com/office/word/2015/wordml/symex" xmlns:wpg="http://schemas.microsoft.com/office/word/2010/wordprocessingGroup" xmlns:wpi="http://schemas.microsoft.com/office/word/2010/wordprocessingInk" xmlns:wne="http://schemas.microsoft.com/office/word/2006/wordml" xmlns:wps="http://schemas.microsoft.com/office/word/2010/wordprocessingShape" mc:Ignorable="w14 w15 w16se w16cid w16 w16cex w16sdtdh w16du wp14">
+<w:footnotes xmlns:wpc="http://schemas.microsoft.com/office/word/2010/wordprocessingCanvas" xmlns:cx="http://schemas.microsoft.com/office/drawing/2014/chartex" xmlns:cx1="http://schemas.microsoft.com/office/drawing/2015/9/8/chartex" xmlns:cx2="http://schemas.microsoft.com/office/drawing/2015/10/21/chartex" xmlns:cx3="http://schemas.microsoft.com/office/drawing/2016/5/9/chartex" xmlns:cx4="http://schemas.microsoft.com/office/drawing/2016/5/10/chartex" xmlns:cx5="http://schemas.microsoft.com/office/drawing/2016/5/11/chartex" xmlns:cx6="http://schemas.microsoft.com/office/drawing/2016/5/12/chartex" xmlns:cx7="http://schemas.microsoft.com/office/drawing/2016/5/13/chartex" xmlns:cx8="http://schemas.microsoft.com/office/drawing/2016/5/14/chartex" xmlns:mc="http://schemas.openxmlformats.org/markup-compatibility/2006" xmlns:aink="http://schemas.microsoft.com/office/drawing/2016/ink" xmlns:am3d="http://schemas.microsoft.com/office/drawing/2017/model3d" xmlns:o="urn:schemas-microsoft-com:office:office" xmlns:oel="http://schemas.microsoft.com/office/2019/extlst" xmlns:r="http://schemas.openxmlformats.org/officeDocument/2006/relationships" xmlns:m="http://schemas.openxmlformats.org/officeDocument/2006/math" xmlns:v="urn:schemas-microsoft-com:vml" xmlns:wp14="http://schemas.microsoft.com/office/word/2010/wordprocessingDrawing" xmlns:wp="http://schemas.openxmlformats.org/drawingml/2006/wordprocessingDrawing" xmlns:w10="urn:schemas-microsoft-com:office:word" xmlns:w="http://schemas.openxmlformats.org/wordprocessingml/2006/main" xmlns:w14="http://schemas.microsoft.com/office/word/2010/wordml" xmlns:w15="http://schemas.microsoft.com/office/word/2012/wordml" xmlns:w16cex="http://schemas.microsoft.com/office/word/2018/wordml/cex" xmlns:w16cid="http://schemas.microsoft.com/office/word/2016/wordml/cid" xmlns:w16="http://schemas.microsoft.com/office/word/2018/wordml" xmlns:w16du="http://schemas.microsoft.com/office/word/2023/wordml/word16du" xmlns:w16sdtdh="http://schemas.microsoft.com/office/word/2020/wordml/sdtdatahash" xmlns:w16sdtfl="http://schemas.microsoft.com/office/word/2024/wordml/sdtformatlock" xmlns:w16se="http://schemas.microsoft.com/office/word/2015/wordml/symex" xmlns:wpg="http://schemas.microsoft.com/office/word/2010/wordprocessingGroup" xmlns:wpi="http://schemas.microsoft.com/office/word/2010/wordprocessingInk" xmlns:wne="http://schemas.microsoft.com/office/word/2006/wordml" xmlns:wps="http://schemas.microsoft.com/office/word/2010/wordprocessingShape" mc:Ignorable="w14 w15 w16se w16cid w16 w16cex w16sdtdh w16sdtfl w16du wp14">
   <w:footnote w:type="separator" w:id="-1">
     <w:p>
       <w:pPr>
@@ -1383,7 +1521,7 @@
 </file>
 
 <file path=word/numbering.xml><?xml version="1.0" encoding="utf-8"?>
-<w:numbering xmlns:wpc="http://schemas.microsoft.com/office/word/2010/wordprocessingCanvas" xmlns:cx="http://schemas.microsoft.com/office/drawing/2014/chartex" xmlns:cx1="http://schemas.microsoft.com/office/drawing/2015/9/8/chartex" xmlns:cx2="http://schemas.microsoft.com/office/drawing/2015/10/21/chartex" xmlns:cx3="http://schemas.microsoft.com/office/drawing/2016/5/9/chartex" xmlns:cx4="http://schemas.microsoft.com/office/drawing/2016/5/10/chartex" xmlns:cx5="http://schemas.microsoft.com/office/drawing/2016/5/11/chartex" xmlns:cx6="http://schemas.microsoft.com/office/drawing/2016/5/12/chartex" xmlns:cx7="http://schemas.microsoft.com/office/drawing/2016/5/13/chartex" xmlns:cx8="http://schemas.microsoft.com/office/drawing/2016/5/14/chartex" xmlns:mc="http://schemas.openxmlformats.org/markup-compatibility/2006" xmlns:aink="http://schemas.microsoft.com/office/drawing/2016/ink" xmlns:am3d="http://schemas.microsoft.com/office/drawing/2017/model3d" xmlns:o="urn:schemas-microsoft-com:office:office" xmlns:oel="http://schemas.microsoft.com/office/2019/extlst" xmlns:r="http://schemas.openxmlformats.org/officeDocument/2006/relationships" xmlns:m="http://schemas.openxmlformats.org/officeDocument/2006/math" xmlns:v="urn:schemas-microsoft-com:vml" xmlns:wp14="http://schemas.microsoft.com/office/word/2010/wordprocessingDrawing" xmlns:wp="http://schemas.openxmlformats.org/drawingml/2006/wordprocessingDrawing" xmlns:w10="urn:schemas-microsoft-com:office:word" xmlns:w="http://schemas.openxmlformats.org/wordprocessingml/2006/main" xmlns:w14="http://schemas.microsoft.com/office/word/2010/wordml" xmlns:w15="http://schemas.microsoft.com/office/word/2012/wordml" xmlns:w16cex="http://schemas.microsoft.com/office/word/2018/wordml/cex" xmlns:w16cid="http://schemas.microsoft.com/office/word/2016/wordml/cid" xmlns:w16="http://schemas.microsoft.com/office/word/2018/wordml" xmlns:w16du="http://schemas.microsoft.com/office/word/2023/wordml/word16du" xmlns:w16sdtdh="http://schemas.microsoft.com/office/word/2020/wordml/sdtdatahash" xmlns:w16se="http://schemas.microsoft.com/office/word/2015/wordml/symex" xmlns:wpg="http://schemas.microsoft.com/office/word/2010/wordprocessingGroup" xmlns:wpi="http://schemas.microsoft.com/office/word/2010/wordprocessingInk" xmlns:wne="http://schemas.microsoft.com/office/word/2006/wordml" xmlns:wps="http://schemas.microsoft.com/office/word/2010/wordprocessingShape" mc:Ignorable="w14 w15 w16se w16cid w16 w16cex w16sdtdh w16du wp14">
+<w:numbering xmlns:wpc="http://schemas.microsoft.com/office/word/2010/wordprocessingCanvas" xmlns:cx="http://schemas.microsoft.com/office/drawing/2014/chartex" xmlns:cx1="http://schemas.microsoft.com/office/drawing/2015/9/8/chartex" xmlns:cx2="http://schemas.microsoft.com/office/drawing/2015/10/21/chartex" xmlns:cx3="http://schemas.microsoft.com/office/drawing/2016/5/9/chartex" xmlns:cx4="http://schemas.microsoft.com/office/drawing/2016/5/10/chartex" xmlns:cx5="http://schemas.microsoft.com/office/drawing/2016/5/11/chartex" xmlns:cx6="http://schemas.microsoft.com/office/drawing/2016/5/12/chartex" xmlns:cx7="http://schemas.microsoft.com/office/drawing/2016/5/13/chartex" xmlns:cx8="http://schemas.microsoft.com/office/drawing/2016/5/14/chartex" xmlns:mc="http://schemas.openxmlformats.org/markup-compatibility/2006" xmlns:aink="http://schemas.microsoft.com/office/drawing/2016/ink" xmlns:am3d="http://schemas.microsoft.com/office/drawing/2017/model3d" xmlns:o="urn:schemas-microsoft-com:office:office" xmlns:oel="http://schemas.microsoft.com/office/2019/extlst" xmlns:r="http://schemas.openxmlformats.org/officeDocument/2006/relationships" xmlns:m="http://schemas.openxmlformats.org/officeDocument/2006/math" xmlns:v="urn:schemas-microsoft-com:vml" xmlns:wp14="http://schemas.microsoft.com/office/word/2010/wordprocessingDrawing" xmlns:wp="http://schemas.openxmlformats.org/drawingml/2006/wordprocessingDrawing" xmlns:w10="urn:schemas-microsoft-com:office:word" xmlns:w="http://schemas.openxmlformats.org/wordprocessingml/2006/main" xmlns:w14="http://schemas.microsoft.com/office/word/2010/wordml" xmlns:w15="http://schemas.microsoft.com/office/word/2012/wordml" xmlns:w16cex="http://schemas.microsoft.com/office/word/2018/wordml/cex" xmlns:w16cid="http://schemas.microsoft.com/office/word/2016/wordml/cid" xmlns:w16="http://schemas.microsoft.com/office/word/2018/wordml" xmlns:w16du="http://schemas.microsoft.com/office/word/2023/wordml/word16du" xmlns:w16sdtdh="http://schemas.microsoft.com/office/word/2020/wordml/sdtdatahash" xmlns:w16sdtfl="http://schemas.microsoft.com/office/word/2024/wordml/sdtformatlock" xmlns:w16se="http://schemas.microsoft.com/office/word/2015/wordml/symex" xmlns:wpg="http://schemas.microsoft.com/office/word/2010/wordprocessingGroup" xmlns:wpi="http://schemas.microsoft.com/office/word/2010/wordprocessingInk" xmlns:wne="http://schemas.microsoft.com/office/word/2006/wordml" xmlns:wps="http://schemas.microsoft.com/office/word/2010/wordprocessingShape" mc:Ignorable="w14 w15 w16se w16cid w16 w16cex w16sdtdh w16sdtfl w16du wp14">
   <w:abstractNum w:abstractNumId="0" w15:restartNumberingAfterBreak="0">
     <w:nsid w:val="13F848C7"/>
     <w:multiLevelType w:val="hybridMultilevel"/>
@@ -2494,7 +2632,7 @@
 </file>
 
 <file path=word/styles.xml><?xml version="1.0" encoding="utf-8"?>
-<w:styles xmlns:mc="http://schemas.openxmlformats.org/markup-compatibility/2006" xmlns:r="http://schemas.openxmlformats.org/officeDocument/2006/relationships" xmlns:w="http://schemas.openxmlformats.org/wordprocessingml/2006/main" xmlns:w14="http://schemas.microsoft.com/office/word/2010/wordml" xmlns:w15="http://schemas.microsoft.com/office/word/2012/wordml" xmlns:w16cex="http://schemas.microsoft.com/office/word/2018/wordml/cex" xmlns:w16cid="http://schemas.microsoft.com/office/word/2016/wordml/cid" xmlns:w16="http://schemas.microsoft.com/office/word/2018/wordml" xmlns:w16du="http://schemas.microsoft.com/office/word/2023/wordml/word16du" xmlns:w16sdtdh="http://schemas.microsoft.com/office/word/2020/wordml/sdtdatahash" xmlns:w16se="http://schemas.microsoft.com/office/word/2015/wordml/symex" mc:Ignorable="w14 w15 w16se w16cid w16 w16cex w16sdtdh w16du">
+<w:styles xmlns:mc="http://schemas.openxmlformats.org/markup-compatibility/2006" xmlns:r="http://schemas.openxmlformats.org/officeDocument/2006/relationships" xmlns:w="http://schemas.openxmlformats.org/wordprocessingml/2006/main" xmlns:w14="http://schemas.microsoft.com/office/word/2010/wordml" xmlns:w15="http://schemas.microsoft.com/office/word/2012/wordml" xmlns:w16cex="http://schemas.microsoft.com/office/word/2018/wordml/cex" xmlns:w16cid="http://schemas.microsoft.com/office/word/2016/wordml/cid" xmlns:w16="http://schemas.microsoft.com/office/word/2018/wordml" xmlns:w16du="http://schemas.microsoft.com/office/word/2023/wordml/word16du" xmlns:w16sdtdh="http://schemas.microsoft.com/office/word/2020/wordml/sdtdatahash" xmlns:w16sdtfl="http://schemas.microsoft.com/office/word/2024/wordml/sdtformatlock" xmlns:w16se="http://schemas.microsoft.com/office/word/2015/wordml/symex" mc:Ignorable="w14 w15 w16se w16cid w16 w16cex w16sdtdh w16sdtfl w16du">
   <w:docDefaults>
     <w:rPrDefault>
       <w:rPr>
@@ -4071,12 +4209,7 @@
 </file>
 
 <file path=customXml/item1.xml><?xml version="1.0" encoding="utf-8"?>
-<?mso-contentType ?>
-<FormTemplates xmlns="http://schemas.microsoft.com/sharepoint/v3/contenttype/forms">
-  <Display>DocumentLibraryForm</Display>
-  <Edit>DocumentLibraryForm</Edit>
-  <New>DocumentLibraryForm</New>
-</FormTemplates>
+<b:Sources xmlns:b="http://schemas.openxmlformats.org/officeDocument/2006/bibliography" xmlns="http://schemas.openxmlformats.org/officeDocument/2006/bibliography" SelectedStyle="\CHICAGO.XSL" StyleName="Chicago" Version="16"/>
 </file>
 
 <file path=customXml/item2.xml><?xml version="1.0" encoding="utf-8"?>
@@ -4224,13 +4357,18 @@
 </file>
 
 <file path=customXml/item3.xml><?xml version="1.0" encoding="utf-8"?>
-<b:Sources xmlns:b="http://schemas.openxmlformats.org/officeDocument/2006/bibliography" xmlns="http://schemas.openxmlformats.org/officeDocument/2006/bibliography" SelectedStyle="\CHICAGO.XSL" StyleName="Chicago" Version="16"/>
+<?mso-contentType ?>
+<FormTemplates xmlns="http://schemas.microsoft.com/sharepoint/v3/contenttype/forms">
+  <Display>DocumentLibraryForm</Display>
+  <Edit>DocumentLibraryForm</Edit>
+  <New>DocumentLibraryForm</New>
+</FormTemplates>
 </file>
 
 <file path=customXml/itemProps1.xml><?xml version="1.0" encoding="utf-8"?>
-<ds:datastoreItem xmlns:ds="http://schemas.openxmlformats.org/officeDocument/2006/customXml" ds:itemID="{10BAA8E0-0AB7-47A9-9355-B0CC58346186}">
+<ds:datastoreItem xmlns:ds="http://schemas.openxmlformats.org/officeDocument/2006/customXml" ds:itemID="{D1C7D3E0-B423-4ECF-B53E-2EE539765DAD}">
   <ds:schemaRefs>
-    <ds:schemaRef ds:uri="http://schemas.microsoft.com/sharepoint/v3/contenttype/forms"/>
+    <ds:schemaRef ds:uri="http://schemas.openxmlformats.org/officeDocument/2006/bibliography"/>
   </ds:schemaRefs>
 </ds:datastoreItem>
 </file>
@@ -4254,9 +4392,9 @@
 </file>
 
 <file path=customXml/itemProps3.xml><?xml version="1.0" encoding="utf-8"?>
-<ds:datastoreItem xmlns:ds="http://schemas.openxmlformats.org/officeDocument/2006/customXml" ds:itemID="{D1C7D3E0-B423-4ECF-B53E-2EE539765DAD}">
+<ds:datastoreItem xmlns:ds="http://schemas.openxmlformats.org/officeDocument/2006/customXml" ds:itemID="{10BAA8E0-0AB7-47A9-9355-B0CC58346186}">
   <ds:schemaRefs>
-    <ds:schemaRef ds:uri="http://schemas.openxmlformats.org/officeDocument/2006/bibliography"/>
+    <ds:schemaRef ds:uri="http://schemas.microsoft.com/sharepoint/v3/contenttype/forms"/>
   </ds:schemaRefs>
 </ds:datastoreItem>
 </file>
</xml_diff>

<commit_message>
Inserts edits to mirror the appellee interview.
</commit_message>
<xml_diff>
--- a/docassemble/MAInformalAppellantBriefForm/data/templates/appellant_brief_next_steps.docx
+++ b/docassemble/MAInformalAppellantBriefForm/data/templates/appellant_brief_next_steps.docx
@@ -110,6 +110,12 @@
     <w:p>
       <w:pPr>
         <w:sectPr>
+          <w:headerReference w:type="even" r:id="rId10"/>
+          <w:headerReference w:type="default" r:id="rId11"/>
+          <w:footerReference w:type="even" r:id="rId12"/>
+          <w:footerReference w:type="default" r:id="rId13"/>
+          <w:headerReference w:type="first" r:id="rId14"/>
+          <w:footerReference w:type="first" r:id="rId15"/>
           <w:type w:val="continuous"/>
           <w:pgSz w:w="12240" w:h="15840"/>
           <w:pgMar w:top="720" w:right="720" w:bottom="720" w:left="720" w:header="0" w:footer="0" w:gutter="0"/>
@@ -353,13 +359,8 @@
       <w:r>
         <w:t xml:space="preserve"> </w:t>
       </w:r>
-      <w:proofErr w:type="gramStart"/>
-      <w:r>
-        <w:t>brief</w:t>
-      </w:r>
-      <w:proofErr w:type="gramEnd"/>
-      <w:r>
-        <w:t xml:space="preserve"> </w:t>
+      <w:r>
+        <w:t xml:space="preserve">brief </w:t>
       </w:r>
       <w:r>
         <w:t>right away</w:t>
@@ -474,7 +475,13 @@
         <w:t>s</w:t>
       </w:r>
       <w:r>
-        <w:t xml:space="preserve"> read your appeal and the record appendix. They may decide</w:t>
+        <w:t xml:space="preserve"> read your appeal and the record appendi</w:t>
+      </w:r>
+      <w:r>
+        <w:t>ces</w:t>
+      </w:r>
+      <w:r>
+        <w:t>. They may decide</w:t>
       </w:r>
       <w:r>
         <w:t xml:space="preserve"> the appeal</w:t>
@@ -483,7 +490,10 @@
         <w:t xml:space="preserve"> based just on </w:t>
       </w:r>
       <w:r>
-        <w:t>the briefs and record appendix</w:t>
+        <w:t>the briefs and record appendi</w:t>
+      </w:r>
+      <w:r>
+        <w:t>ces</w:t>
       </w:r>
       <w:r>
         <w:t>, or they may schedule a hearing for oral argument.</w:t>
@@ -512,18 +522,10 @@
         <w:ind w:left="360"/>
       </w:pPr>
       <w:r>
-        <w:t xml:space="preserve">Wait for a </w:t>
-      </w:r>
-      <w:proofErr w:type="gramStart"/>
-      <w:r>
-        <w:t>reply</w:t>
-      </w:r>
-      <w:r>
-        <w:t xml:space="preserve"> brief</w:t>
-      </w:r>
-      <w:proofErr w:type="gramEnd"/>
-      <w:r>
-        <w:t xml:space="preserve"> from the appellee.</w:t>
+        <w:t>Wait for a reply</w:t>
+      </w:r>
+      <w:r>
+        <w:t xml:space="preserve"> brief from the appellee.</w:t>
       </w:r>
     </w:p>
     <w:p>
@@ -574,11 +576,212 @@
         <w:t>either a motion for reconsideration or modification of the decision (Rule 27) in the Appeals Court or file an application for further appellate review (Rule 27.1) in the Supreme Judicial Court. Each option has a short time deadline so you must quickly review the rules and file accordingly.</w:t>
       </w:r>
     </w:p>
-    <w:p>
-      <w:bookmarkStart w:id="3" w:name="_wjzvjugefec1"/>
-      <w:bookmarkStart w:id="4" w:name="_jpvqkqfibwqh"/>
-      <w:bookmarkEnd w:id="3"/>
-      <w:bookmarkEnd w:id="4"/>
+    <w:p/>
+    <w:p/>
+    <w:p>
+      <w:pPr>
+        <w:pStyle w:val="Heading2"/>
+      </w:pPr>
+      <w:r>
+        <w:t>Filing the brief electronically</w:t>
+      </w:r>
+    </w:p>
+    <w:p>
+      <w:pPr>
+        <w:jc w:val="center"/>
+        <w:rPr>
+          <w:b/>
+          <w:bCs/>
+        </w:rPr>
+      </w:pPr>
+    </w:p>
+    <w:p>
+      <w:r>
+        <w:t>You can file this brief electronically with the Appeals Court by converting and saving this Word document to a PDF. To save as a PDF, please go to "</w:t>
+      </w:r>
+      <w:r>
+        <w:rPr>
+          <w:b/>
+          <w:bCs/>
+        </w:rPr>
+        <w:t>File</w:t>
+      </w:r>
+      <w:r>
+        <w:t>" and select "</w:t>
+      </w:r>
+      <w:r>
+        <w:rPr>
+          <w:b/>
+          <w:bCs/>
+        </w:rPr>
+        <w:t>Save as Adobe PDF</w:t>
+      </w:r>
+      <w:r>
+        <w:t xml:space="preserve">." </w:t>
+      </w:r>
+    </w:p>
+    <w:p>
+      <w:r>
+        <w:t>Then, enter the appropriate file name for the PDF (e.g., Informal Appellant Brief) and select the folder where you wish to save this document. Lastly, press the "</w:t>
+      </w:r>
+      <w:r>
+        <w:rPr>
+          <w:b/>
+          <w:bCs/>
+        </w:rPr>
+        <w:t>Save</w:t>
+      </w:r>
+      <w:r>
+        <w:t xml:space="preserve">" button at the bottom to complete saving. An informal brief may be electronically served and filed by </w:t>
+      </w:r>
+      <w:hyperlink r:id="rId16" w:history="1">
+        <w:r>
+          <w:rPr>
+            <w:rStyle w:val="Hyperlink"/>
+          </w:rPr>
+          <w:t>creating an account</w:t>
+        </w:r>
+      </w:hyperlink>
+      <w:r>
+        <w:t xml:space="preserve">. </w:t>
+      </w:r>
+    </w:p>
+    <w:p>
+      <w:pPr>
+        <w:pStyle w:val="Heading2"/>
+      </w:pPr>
+      <w:r>
+        <w:t>Filing the brief by mail</w:t>
+      </w:r>
+    </w:p>
+    <w:p>
+      <w:pPr>
+        <w:jc w:val="center"/>
+        <w:rPr>
+          <w:b/>
+          <w:bCs/>
+        </w:rPr>
+      </w:pPr>
+    </w:p>
+    <w:p>
+      <w:r>
+        <w:t>If you are not filing electronically, an original paper copy may be mailed to:</w:t>
+      </w:r>
+    </w:p>
+    <w:p>
+      <w:pPr>
+        <w:jc w:val="center"/>
+      </w:pPr>
+    </w:p>
+    <w:p>
+      <w:pPr>
+        <w:spacing w:after="0"/>
+        <w:ind w:left="720"/>
+        <w:rPr>
+          <w:b/>
+          <w:bCs/>
+        </w:rPr>
+      </w:pPr>
+      <w:r>
+        <w:rPr>
+          <w:b/>
+          <w:bCs/>
+        </w:rPr>
+        <w:t>Massachusetts Appeals Court</w:t>
+      </w:r>
+    </w:p>
+    <w:p>
+      <w:pPr>
+        <w:spacing w:after="0"/>
+        <w:ind w:left="720"/>
+        <w:rPr>
+          <w:b/>
+          <w:bCs/>
+        </w:rPr>
+      </w:pPr>
+      <w:r>
+        <w:rPr>
+          <w:b/>
+          <w:bCs/>
+        </w:rPr>
+        <w:t>Clerk's Office</w:t>
+      </w:r>
+    </w:p>
+    <w:p>
+      <w:pPr>
+        <w:spacing w:after="0"/>
+        <w:ind w:left="720"/>
+        <w:rPr>
+          <w:b/>
+          <w:bCs/>
+        </w:rPr>
+      </w:pPr>
+      <w:r>
+        <w:rPr>
+          <w:b/>
+          <w:bCs/>
+        </w:rPr>
+        <w:t>1 Pemberton Square, Room 1200</w:t>
+      </w:r>
+    </w:p>
+    <w:p>
+      <w:pPr>
+        <w:spacing w:after="0"/>
+        <w:ind w:left="720"/>
+        <w:rPr>
+          <w:b/>
+          <w:bCs/>
+        </w:rPr>
+      </w:pPr>
+      <w:r>
+        <w:rPr>
+          <w:b/>
+          <w:bCs/>
+        </w:rPr>
+        <w:t>Boston, MA, 02108</w:t>
+      </w:r>
+    </w:p>
+    <w:p/>
+    <w:p>
+      <w:r>
+        <w:t xml:space="preserve">Also, send a copy to each party involved in the case. </w:t>
+      </w:r>
+    </w:p>
+    <w:p/>
+    <w:p>
+      <w:r>
+        <w:t>To print a copy of this Word document, please go to "</w:t>
+      </w:r>
+      <w:r>
+        <w:rPr>
+          <w:b/>
+          <w:bCs/>
+        </w:rPr>
+        <w:t>File</w:t>
+      </w:r>
+      <w:r>
+        <w:t>" and select "</w:t>
+      </w:r>
+      <w:r>
+        <w:rPr>
+          <w:b/>
+          <w:bCs/>
+        </w:rPr>
+        <w:t>Print</w:t>
+      </w:r>
+      <w:r>
+        <w:t>." Then, choose the correct printer and customize your print settings (e.g., number of copies). Lastly, press the "</w:t>
+      </w:r>
+      <w:r>
+        <w:rPr>
+          <w:b/>
+          <w:bCs/>
+        </w:rPr>
+        <w:t>Print</w:t>
+      </w:r>
+      <w:r>
+        <w:t>" button, with the printer icon, to complete printing.</w:t>
+      </w:r>
     </w:p>
     <w:p>
       <w:pPr>
@@ -599,7 +802,7 @@
       <w:r>
         <w:t xml:space="preserve">Visit </w:t>
       </w:r>
-      <w:hyperlink r:id="rId10" w:history="1">
+      <w:hyperlink r:id="rId17" w:history="1">
         <w:r>
           <w:rPr>
             <w:rStyle w:val="Hyperlink"/>
@@ -638,7 +841,7 @@
                     <pic:cNvPicPr/>
                   </pic:nvPicPr>
                   <pic:blipFill>
-                    <a:blip r:embed="rId11"/>
+                    <a:blip r:embed="rId18"/>
                     <a:stretch>
                       <a:fillRect/>
                     </a:stretch>
@@ -660,327 +863,6 @@
       </w:r>
     </w:p>
     <w:p/>
-    <w:p/>
-    <w:p/>
-    <w:p/>
-    <w:p/>
-    <w:p/>
-    <w:p/>
-    <w:p/>
-    <w:p/>
-    <w:p/>
-    <w:p/>
-    <w:p/>
-    <w:p/>
-    <w:p/>
-    <w:p/>
-    <w:p/>
-    <w:p/>
-    <w:p/>
-    <w:p/>
-    <w:p/>
-    <w:p/>
-    <w:p/>
-    <w:p/>
-    <w:p/>
-    <w:p/>
-    <w:p/>
-    <w:p/>
-    <w:p/>
-    <w:p/>
-    <w:p/>
-    <w:p>
-      <w:pPr>
-        <w:pStyle w:val="Heading2"/>
-      </w:pPr>
-      <w:bookmarkStart w:id="5" w:name="_Filing_the_brief"/>
-      <w:bookmarkEnd w:id="5"/>
-      <w:proofErr w:type="gramStart"/>
-      <w:r>
-        <w:t>Filing</w:t>
-      </w:r>
-      <w:proofErr w:type="gramEnd"/>
-      <w:r>
-        <w:t xml:space="preserve"> the brief electronically</w:t>
-      </w:r>
-    </w:p>
-    <w:p>
-      <w:pPr>
-        <w:jc w:val="center"/>
-        <w:rPr>
-          <w:b/>
-          <w:bCs/>
-        </w:rPr>
-      </w:pPr>
-    </w:p>
-    <w:p>
-      <w:r>
-        <w:t>You can file this brief electronically with the Appeals Court by converting and saving this Word document to a PDF. To save as a PDF, please go to "</w:t>
-      </w:r>
-      <w:r>
-        <w:rPr>
-          <w:b/>
-          <w:bCs/>
-        </w:rPr>
-        <w:t>File</w:t>
-      </w:r>
-      <w:r>
-        <w:t>" and select "</w:t>
-      </w:r>
-      <w:r>
-        <w:rPr>
-          <w:b/>
-          <w:bCs/>
-        </w:rPr>
-        <w:t>Save as Adobe PDF</w:t>
-      </w:r>
-      <w:r>
-        <w:t xml:space="preserve">." </w:t>
-      </w:r>
-    </w:p>
-    <w:p>
-      <w:r>
-        <w:t>Then, enter the appropriate file name for the PDF (e.g., Informal Appellant Brief) and select the folder where you wish to save this document. Lastly, press the "</w:t>
-      </w:r>
-      <w:r>
-        <w:rPr>
-          <w:b/>
-          <w:bCs/>
-        </w:rPr>
-        <w:t>Save</w:t>
-      </w:r>
-      <w:r>
-        <w:t xml:space="preserve">" button at the bottom to complete saving. An informal brief may be electronically served and filed by </w:t>
-      </w:r>
-      <w:hyperlink r:id="rId12" w:history="1">
-        <w:r>
-          <w:rPr>
-            <w:rStyle w:val="Hyperlink"/>
-          </w:rPr>
-          <w:t>creating an account</w:t>
-        </w:r>
-      </w:hyperlink>
-      <w:r>
-        <w:t xml:space="preserve">. </w:t>
-      </w:r>
-    </w:p>
-    <w:p/>
-    <w:p/>
-    <w:p/>
-    <w:p/>
-    <w:p/>
-    <w:p/>
-    <w:p/>
-    <w:p/>
-    <w:p/>
-    <w:p/>
-    <w:p/>
-    <w:p/>
-    <w:p/>
-    <w:p/>
-    <w:p/>
-    <w:p/>
-    <w:p/>
-    <w:p/>
-    <w:p/>
-    <w:p>
-      <w:pPr>
-        <w:jc w:val="center"/>
-        <w:rPr>
-          <w:b/>
-          <w:bCs/>
-        </w:rPr>
-      </w:pPr>
-    </w:p>
-    <w:p>
-      <w:pPr>
-        <w:pStyle w:val="Heading2"/>
-      </w:pPr>
-      <w:bookmarkStart w:id="6" w:name="_Filing_the_brief_1"/>
-      <w:bookmarkEnd w:id="6"/>
-      <w:proofErr w:type="gramStart"/>
-      <w:r>
-        <w:t>Filing</w:t>
-      </w:r>
-      <w:proofErr w:type="gramEnd"/>
-      <w:r>
-        <w:t xml:space="preserve"> the brief by mail</w:t>
-      </w:r>
-    </w:p>
-    <w:p>
-      <w:pPr>
-        <w:jc w:val="center"/>
-        <w:rPr>
-          <w:b/>
-          <w:bCs/>
-        </w:rPr>
-      </w:pPr>
-    </w:p>
-    <w:p>
-      <w:r>
-        <w:t>If you are not filing electronically, an</w:t>
-      </w:r>
-      <w:r>
-        <w:t xml:space="preserve"> original paper copy may be mailed to</w:t>
-      </w:r>
-      <w:r>
-        <w:t>:</w:t>
-      </w:r>
-    </w:p>
-    <w:p>
-      <w:pPr>
-        <w:jc w:val="center"/>
-      </w:pPr>
-    </w:p>
-    <w:p>
-      <w:pPr>
-        <w:spacing w:after="0"/>
-        <w:ind w:left="720"/>
-        <w:rPr>
-          <w:b/>
-          <w:bCs/>
-        </w:rPr>
-      </w:pPr>
-      <w:r>
-        <w:rPr>
-          <w:b/>
-          <w:bCs/>
-        </w:rPr>
-        <w:t xml:space="preserve">Massachusetts </w:t>
-      </w:r>
-      <w:r>
-        <w:rPr>
-          <w:b/>
-          <w:bCs/>
-        </w:rPr>
-        <w:t>Appeals Court</w:t>
-      </w:r>
-    </w:p>
-    <w:p>
-      <w:pPr>
-        <w:spacing w:after="0"/>
-        <w:ind w:left="720"/>
-        <w:rPr>
-          <w:b/>
-          <w:bCs/>
-        </w:rPr>
-      </w:pPr>
-      <w:r>
-        <w:rPr>
-          <w:b/>
-          <w:bCs/>
-        </w:rPr>
-        <w:t>Clerk's Office</w:t>
-      </w:r>
-    </w:p>
-    <w:p>
-      <w:pPr>
-        <w:spacing w:after="0"/>
-        <w:ind w:left="720"/>
-        <w:rPr>
-          <w:b/>
-          <w:bCs/>
-        </w:rPr>
-      </w:pPr>
-      <w:r>
-        <w:rPr>
-          <w:b/>
-          <w:bCs/>
-        </w:rPr>
-        <w:t>1 Pemberton Square, Room 1200</w:t>
-      </w:r>
-    </w:p>
-    <w:p>
-      <w:pPr>
-        <w:spacing w:after="0"/>
-        <w:ind w:left="720"/>
-        <w:rPr>
-          <w:b/>
-          <w:bCs/>
-        </w:rPr>
-      </w:pPr>
-      <w:r>
-        <w:rPr>
-          <w:b/>
-          <w:bCs/>
-        </w:rPr>
-        <w:t>Boston, MA, 02108</w:t>
-      </w:r>
-    </w:p>
-    <w:p/>
-    <w:p>
-      <w:r>
-        <w:t>Also, s</w:t>
-      </w:r>
-      <w:r>
-        <w:t>end</w:t>
-      </w:r>
-      <w:r>
-        <w:t xml:space="preserve"> a copy </w:t>
-      </w:r>
-      <w:r>
-        <w:t>to</w:t>
-      </w:r>
-      <w:r>
-        <w:t xml:space="preserve"> each party</w:t>
-      </w:r>
-      <w:r>
-        <w:t xml:space="preserve"> involved in the case</w:t>
-      </w:r>
-      <w:r>
-        <w:t xml:space="preserve">. </w:t>
-      </w:r>
-    </w:p>
-    <w:p/>
-    <w:p>
-      <w:r>
-        <w:t>To print a copy of this Word document, please go to "</w:t>
-      </w:r>
-      <w:r>
-        <w:rPr>
-          <w:b/>
-          <w:bCs/>
-        </w:rPr>
-        <w:t>File</w:t>
-      </w:r>
-      <w:r>
-        <w:t>" and select "</w:t>
-      </w:r>
-      <w:r>
-        <w:rPr>
-          <w:b/>
-          <w:bCs/>
-        </w:rPr>
-        <w:t>Print</w:t>
-      </w:r>
-      <w:r>
-        <w:t>." Then, choose the correct printer and customize your print settings (e.g., number of copies). Lastly, press the "</w:t>
-      </w:r>
-      <w:r>
-        <w:rPr>
-          <w:b/>
-          <w:bCs/>
-        </w:rPr>
-        <w:t>Print</w:t>
-      </w:r>
-      <w:r>
-        <w:t>" button, with the printer icon, to complete printing.</w:t>
-      </w:r>
-    </w:p>
-    <w:p/>
-    <w:p/>
-    <w:p/>
-    <w:p/>
-    <w:p/>
-    <w:p/>
-    <w:p/>
-    <w:p/>
-    <w:p/>
-    <w:p/>
-    <w:p/>
-    <w:p/>
-    <w:p/>
-    <w:p/>
     <w:p>
       <w:pPr>
         <w:spacing w:after="0"/>
@@ -993,16 +875,13 @@
           <w:docGrid w:linePitch="326"/>
         </w:sectPr>
       </w:pPr>
-      <w:r>
-        <w:br w:type="page"/>
-      </w:r>
     </w:p>
     <w:p>
       <w:pPr>
         <w:pStyle w:val="Heading2"/>
       </w:pPr>
-      <w:bookmarkStart w:id="7" w:name="_Record_Appendix_(filed"/>
-      <w:bookmarkEnd w:id="7"/>
+      <w:bookmarkStart w:id="3" w:name="_Record_Appendix_(filed"/>
+      <w:bookmarkEnd w:id="3"/>
       <w:r>
         <w:lastRenderedPageBreak/>
         <w:t>Record Appendix (filed as a separate document)</w:t>
@@ -1033,21 +912,7 @@
           <w:lang w:val="en-US"/>
         </w:rPr>
         <w:tab/>
-        <w:t xml:space="preserve">If you are the appealing party, your informal brief must be accompanied by a separate document called the record appendix.  The record appendix contains copies of all the documents filed in or created by the lower court or agency that are not impounded and are relevant to the Appeals Court's review of the issues raised </w:t>
-      </w:r>
-      <w:proofErr w:type="gramStart"/>
-      <w:r>
-        <w:rPr>
-          <w:lang w:val="en-US"/>
-        </w:rPr>
-        <w:t>on appeal</w:t>
-      </w:r>
-      <w:proofErr w:type="gramEnd"/>
-      <w:r>
-        <w:rPr>
-          <w:lang w:val="en-US"/>
-        </w:rPr>
-        <w:t xml:space="preserve">, including copies of all documents you have referenced in your informal brief.  A record appendix template is provided as part of this pilot program.  Please note that there is a </w:t>
+        <w:t xml:space="preserve">If you are the appealing party, your informal brief must be accompanied by a separate document called the record appendix.  The record appendix contains copies of all the documents filed in or created by the lower court or agency that are not impounded and are relevant to the Appeals Court's review of the issues raised on appeal, including copies of all documents you have referenced in your informal brief.  A record appendix template is provided as part of this pilot program.  Please note that there is a </w:t>
       </w:r>
       <w:r>
         <w:rPr>
@@ -1103,21 +968,7 @@
           <w:lang w:val="en-US"/>
         </w:rPr>
         <w:tab/>
-        <w:t xml:space="preserve">The record appendix must have consecutive page numbers, with the cover being page one, and include a table of contents that lists each document by its title and the page where it begins.  If there is more than one volume of record appendix, each volume must be numbered (example, vol. 1, vol. 2).  The page numbers for each volume of appendix should restart, with the cover page being page one. A copy of each volume of the record appendix must be served </w:t>
-      </w:r>
-      <w:proofErr w:type="gramStart"/>
-      <w:r>
-        <w:rPr>
-          <w:lang w:val="en-US"/>
-        </w:rPr>
-        <w:t>on</w:t>
-      </w:r>
-      <w:proofErr w:type="gramEnd"/>
-      <w:r>
-        <w:rPr>
-          <w:lang w:val="en-US"/>
-        </w:rPr>
-        <w:t xml:space="preserve"> each party in the case, with the service identified in your certificate of service. </w:t>
+        <w:t xml:space="preserve">The record appendix must have consecutive page numbers, with the cover being page one, and include a table of contents that lists each document by its title and the page where it begins.  If there is more than one volume of record appendix, each volume must be numbered (example, vol. 1, vol. 2).  The page numbers for each volume of appendix should restart, with the cover page being page one. A copy of each volume of the record appendix must be served on each party in the case, with the service identified in your certificate of service. </w:t>
       </w:r>
     </w:p>
     <w:p>
@@ -1298,8 +1149,8 @@
       <w:pPr>
         <w:pStyle w:val="Heading2"/>
       </w:pPr>
-      <w:bookmarkStart w:id="8" w:name="_Impounded_Record_Appendix"/>
-      <w:bookmarkEnd w:id="8"/>
+      <w:bookmarkStart w:id="4" w:name="_Impounded_Record_Appendix"/>
+      <w:bookmarkEnd w:id="4"/>
       <w:r>
         <w:lastRenderedPageBreak/>
         <w:t>Impounded Record Appendix (filed as a separate document)</w:t>
@@ -1338,25 +1189,7 @@
           <w:bCs/>
           <w:lang w:val="en-US"/>
         </w:rPr>
-        <w:t xml:space="preserve">You are responsible for finding </w:t>
-      </w:r>
-      <w:proofErr w:type="gramStart"/>
-      <w:r>
-        <w:rPr>
-          <w:b/>
-          <w:bCs/>
-          <w:lang w:val="en-US"/>
-        </w:rPr>
-        <w:t>out which</w:t>
-      </w:r>
-      <w:proofErr w:type="gramEnd"/>
-      <w:r>
-        <w:rPr>
-          <w:b/>
-          <w:bCs/>
-          <w:lang w:val="en-US"/>
-        </w:rPr>
-        <w:t xml:space="preserve"> if any such laws or rules apply in your case</w:t>
+        <w:t>You are responsible for finding out which if any such laws or rules apply in your case</w:t>
       </w:r>
       <w:r>
         <w:rPr>
@@ -1495,6 +1328,36 @@
 </w:endnotes>
 </file>
 
+<file path=word/footer1.xml><?xml version="1.0" encoding="utf-8"?>
+<w:ftr xmlns:wpc="http://schemas.microsoft.com/office/word/2010/wordprocessingCanvas" xmlns:cx="http://schemas.microsoft.com/office/drawing/2014/chartex" xmlns:cx1="http://schemas.microsoft.com/office/drawing/2015/9/8/chartex" xmlns:cx2="http://schemas.microsoft.com/office/drawing/2015/10/21/chartex" xmlns:cx3="http://schemas.microsoft.com/office/drawing/2016/5/9/chartex" xmlns:cx4="http://schemas.microsoft.com/office/drawing/2016/5/10/chartex" xmlns:cx5="http://schemas.microsoft.com/office/drawing/2016/5/11/chartex" xmlns:cx6="http://schemas.microsoft.com/office/drawing/2016/5/12/chartex" xmlns:cx7="http://schemas.microsoft.com/office/drawing/2016/5/13/chartex" xmlns:cx8="http://schemas.microsoft.com/office/drawing/2016/5/14/chartex" xmlns:mc="http://schemas.openxmlformats.org/markup-compatibility/2006" xmlns:aink="http://schemas.microsoft.com/office/drawing/2016/ink" xmlns:am3d="http://schemas.microsoft.com/office/drawing/2017/model3d" xmlns:o="urn:schemas-microsoft-com:office:office" xmlns:oel="http://schemas.microsoft.com/office/2019/extlst" xmlns:r="http://schemas.openxmlformats.org/officeDocument/2006/relationships" xmlns:m="http://schemas.openxmlformats.org/officeDocument/2006/math" xmlns:v="urn:schemas-microsoft-com:vml" xmlns:wp14="http://schemas.microsoft.com/office/word/2010/wordprocessingDrawing" xmlns:wp="http://schemas.openxmlformats.org/drawingml/2006/wordprocessingDrawing" xmlns:w10="urn:schemas-microsoft-com:office:word" xmlns:w="http://schemas.openxmlformats.org/wordprocessingml/2006/main" xmlns:w14="http://schemas.microsoft.com/office/word/2010/wordml" xmlns:w15="http://schemas.microsoft.com/office/word/2012/wordml" xmlns:w16cex="http://schemas.microsoft.com/office/word/2018/wordml/cex" xmlns:w16cid="http://schemas.microsoft.com/office/word/2016/wordml/cid" xmlns:w16="http://schemas.microsoft.com/office/word/2018/wordml" xmlns:w16du="http://schemas.microsoft.com/office/word/2023/wordml/word16du" xmlns:w16sdtdh="http://schemas.microsoft.com/office/word/2020/wordml/sdtdatahash" xmlns:w16sdtfl="http://schemas.microsoft.com/office/word/2024/wordml/sdtformatlock" xmlns:w16se="http://schemas.microsoft.com/office/word/2015/wordml/symex" xmlns:wpg="http://schemas.microsoft.com/office/word/2010/wordprocessingGroup" xmlns:wpi="http://schemas.microsoft.com/office/word/2010/wordprocessingInk" xmlns:wne="http://schemas.microsoft.com/office/word/2006/wordml" xmlns:wps="http://schemas.microsoft.com/office/word/2010/wordprocessingShape" mc:Ignorable="w14 w15 w16se w16cid w16 w16cex w16sdtdh w16sdtfl w16du wp14">
+  <w:p>
+    <w:pPr>
+      <w:pStyle w:val="Footer"/>
+    </w:pPr>
+  </w:p>
+</w:ftr>
+</file>
+
+<file path=word/footer2.xml><?xml version="1.0" encoding="utf-8"?>
+<w:ftr xmlns:wpc="http://schemas.microsoft.com/office/word/2010/wordprocessingCanvas" xmlns:cx="http://schemas.microsoft.com/office/drawing/2014/chartex" xmlns:cx1="http://schemas.microsoft.com/office/drawing/2015/9/8/chartex" xmlns:cx2="http://schemas.microsoft.com/office/drawing/2015/10/21/chartex" xmlns:cx3="http://schemas.microsoft.com/office/drawing/2016/5/9/chartex" xmlns:cx4="http://schemas.microsoft.com/office/drawing/2016/5/10/chartex" xmlns:cx5="http://schemas.microsoft.com/office/drawing/2016/5/11/chartex" xmlns:cx6="http://schemas.microsoft.com/office/drawing/2016/5/12/chartex" xmlns:cx7="http://schemas.microsoft.com/office/drawing/2016/5/13/chartex" xmlns:cx8="http://schemas.microsoft.com/office/drawing/2016/5/14/chartex" xmlns:mc="http://schemas.openxmlformats.org/markup-compatibility/2006" xmlns:aink="http://schemas.microsoft.com/office/drawing/2016/ink" xmlns:am3d="http://schemas.microsoft.com/office/drawing/2017/model3d" xmlns:o="urn:schemas-microsoft-com:office:office" xmlns:oel="http://schemas.microsoft.com/office/2019/extlst" xmlns:r="http://schemas.openxmlformats.org/officeDocument/2006/relationships" xmlns:m="http://schemas.openxmlformats.org/officeDocument/2006/math" xmlns:v="urn:schemas-microsoft-com:vml" xmlns:wp14="http://schemas.microsoft.com/office/word/2010/wordprocessingDrawing" xmlns:wp="http://schemas.openxmlformats.org/drawingml/2006/wordprocessingDrawing" xmlns:w10="urn:schemas-microsoft-com:office:word" xmlns:w="http://schemas.openxmlformats.org/wordprocessingml/2006/main" xmlns:w14="http://schemas.microsoft.com/office/word/2010/wordml" xmlns:w15="http://schemas.microsoft.com/office/word/2012/wordml" xmlns:w16cex="http://schemas.microsoft.com/office/word/2018/wordml/cex" xmlns:w16cid="http://schemas.microsoft.com/office/word/2016/wordml/cid" xmlns:w16="http://schemas.microsoft.com/office/word/2018/wordml" xmlns:w16du="http://schemas.microsoft.com/office/word/2023/wordml/word16du" xmlns:w16sdtdh="http://schemas.microsoft.com/office/word/2020/wordml/sdtdatahash" xmlns:w16sdtfl="http://schemas.microsoft.com/office/word/2024/wordml/sdtformatlock" xmlns:w16se="http://schemas.microsoft.com/office/word/2015/wordml/symex" xmlns:wpg="http://schemas.microsoft.com/office/word/2010/wordprocessingGroup" xmlns:wpi="http://schemas.microsoft.com/office/word/2010/wordprocessingInk" xmlns:wne="http://schemas.microsoft.com/office/word/2006/wordml" xmlns:wps="http://schemas.microsoft.com/office/word/2010/wordprocessingShape" mc:Ignorable="w14 w15 w16se w16cid w16 w16cex w16sdtdh w16sdtfl w16du wp14">
+  <w:p>
+    <w:pPr>
+      <w:pStyle w:val="Footer"/>
+    </w:pPr>
+  </w:p>
+</w:ftr>
+</file>
+
+<file path=word/footer3.xml><?xml version="1.0" encoding="utf-8"?>
+<w:ftr xmlns:wpc="http://schemas.microsoft.com/office/word/2010/wordprocessingCanvas" xmlns:cx="http://schemas.microsoft.com/office/drawing/2014/chartex" xmlns:cx1="http://schemas.microsoft.com/office/drawing/2015/9/8/chartex" xmlns:cx2="http://schemas.microsoft.com/office/drawing/2015/10/21/chartex" xmlns:cx3="http://schemas.microsoft.com/office/drawing/2016/5/9/chartex" xmlns:cx4="http://schemas.microsoft.com/office/drawing/2016/5/10/chartex" xmlns:cx5="http://schemas.microsoft.com/office/drawing/2016/5/11/chartex" xmlns:cx6="http://schemas.microsoft.com/office/drawing/2016/5/12/chartex" xmlns:cx7="http://schemas.microsoft.com/office/drawing/2016/5/13/chartex" xmlns:cx8="http://schemas.microsoft.com/office/drawing/2016/5/14/chartex" xmlns:mc="http://schemas.openxmlformats.org/markup-compatibility/2006" xmlns:aink="http://schemas.microsoft.com/office/drawing/2016/ink" xmlns:am3d="http://schemas.microsoft.com/office/drawing/2017/model3d" xmlns:o="urn:schemas-microsoft-com:office:office" xmlns:oel="http://schemas.microsoft.com/office/2019/extlst" xmlns:r="http://schemas.openxmlformats.org/officeDocument/2006/relationships" xmlns:m="http://schemas.openxmlformats.org/officeDocument/2006/math" xmlns:v="urn:schemas-microsoft-com:vml" xmlns:wp14="http://schemas.microsoft.com/office/word/2010/wordprocessingDrawing" xmlns:wp="http://schemas.openxmlformats.org/drawingml/2006/wordprocessingDrawing" xmlns:w10="urn:schemas-microsoft-com:office:word" xmlns:w="http://schemas.openxmlformats.org/wordprocessingml/2006/main" xmlns:w14="http://schemas.microsoft.com/office/word/2010/wordml" xmlns:w15="http://schemas.microsoft.com/office/word/2012/wordml" xmlns:w16cex="http://schemas.microsoft.com/office/word/2018/wordml/cex" xmlns:w16cid="http://schemas.microsoft.com/office/word/2016/wordml/cid" xmlns:w16="http://schemas.microsoft.com/office/word/2018/wordml" xmlns:w16du="http://schemas.microsoft.com/office/word/2023/wordml/word16du" xmlns:w16sdtdh="http://schemas.microsoft.com/office/word/2020/wordml/sdtdatahash" xmlns:w16sdtfl="http://schemas.microsoft.com/office/word/2024/wordml/sdtformatlock" xmlns:w16se="http://schemas.microsoft.com/office/word/2015/wordml/symex" xmlns:wpg="http://schemas.microsoft.com/office/word/2010/wordprocessingGroup" xmlns:wpi="http://schemas.microsoft.com/office/word/2010/wordprocessingInk" xmlns:wne="http://schemas.microsoft.com/office/word/2006/wordml" xmlns:wps="http://schemas.microsoft.com/office/word/2010/wordprocessingShape" mc:Ignorable="w14 w15 w16se w16cid w16 w16cex w16sdtdh w16sdtfl w16du wp14">
+  <w:p>
+    <w:pPr>
+      <w:pStyle w:val="Footer"/>
+    </w:pPr>
+  </w:p>
+</w:ftr>
+</file>
+
 <file path=word/footnotes.xml><?xml version="1.0" encoding="utf-8"?>
 <w:footnotes xmlns:wpc="http://schemas.microsoft.com/office/word/2010/wordprocessingCanvas" xmlns:cx="http://schemas.microsoft.com/office/drawing/2014/chartex" xmlns:cx1="http://schemas.microsoft.com/office/drawing/2015/9/8/chartex" xmlns:cx2="http://schemas.microsoft.com/office/drawing/2015/10/21/chartex" xmlns:cx3="http://schemas.microsoft.com/office/drawing/2016/5/9/chartex" xmlns:cx4="http://schemas.microsoft.com/office/drawing/2016/5/10/chartex" xmlns:cx5="http://schemas.microsoft.com/office/drawing/2016/5/11/chartex" xmlns:cx6="http://schemas.microsoft.com/office/drawing/2016/5/12/chartex" xmlns:cx7="http://schemas.microsoft.com/office/drawing/2016/5/13/chartex" xmlns:cx8="http://schemas.microsoft.com/office/drawing/2016/5/14/chartex" xmlns:mc="http://schemas.openxmlformats.org/markup-compatibility/2006" xmlns:aink="http://schemas.microsoft.com/office/drawing/2016/ink" xmlns:am3d="http://schemas.microsoft.com/office/drawing/2017/model3d" xmlns:o="urn:schemas-microsoft-com:office:office" xmlns:oel="http://schemas.microsoft.com/office/2019/extlst" xmlns:r="http://schemas.openxmlformats.org/officeDocument/2006/relationships" xmlns:m="http://schemas.openxmlformats.org/officeDocument/2006/math" xmlns:v="urn:schemas-microsoft-com:vml" xmlns:wp14="http://schemas.microsoft.com/office/word/2010/wordprocessingDrawing" xmlns:wp="http://schemas.openxmlformats.org/drawingml/2006/wordprocessingDrawing" xmlns:w10="urn:schemas-microsoft-com:office:word" xmlns:w="http://schemas.openxmlformats.org/wordprocessingml/2006/main" xmlns:w14="http://schemas.microsoft.com/office/word/2010/wordml" xmlns:w15="http://schemas.microsoft.com/office/word/2012/wordml" xmlns:w16cex="http://schemas.microsoft.com/office/word/2018/wordml/cex" xmlns:w16cid="http://schemas.microsoft.com/office/word/2016/wordml/cid" xmlns:w16="http://schemas.microsoft.com/office/word/2018/wordml" xmlns:w16du="http://schemas.microsoft.com/office/word/2023/wordml/word16du" xmlns:w16sdtdh="http://schemas.microsoft.com/office/word/2020/wordml/sdtdatahash" xmlns:w16sdtfl="http://schemas.microsoft.com/office/word/2024/wordml/sdtformatlock" xmlns:w16se="http://schemas.microsoft.com/office/word/2015/wordml/symex" xmlns:wpg="http://schemas.microsoft.com/office/word/2010/wordprocessingGroup" xmlns:wpi="http://schemas.microsoft.com/office/word/2010/wordprocessingInk" xmlns:wne="http://schemas.microsoft.com/office/word/2006/wordml" xmlns:wps="http://schemas.microsoft.com/office/word/2010/wordprocessingShape" mc:Ignorable="w14 w15 w16se w16cid w16 w16cex w16sdtdh w16sdtfl w16du wp14">
   <w:footnote w:type="separator" w:id="-1">
@@ -1518,6 +1381,36 @@
     </w:p>
   </w:footnote>
 </w:footnotes>
+</file>
+
+<file path=word/header1.xml><?xml version="1.0" encoding="utf-8"?>
+<w:hdr xmlns:wpc="http://schemas.microsoft.com/office/word/2010/wordprocessingCanvas" xmlns:cx="http://schemas.microsoft.com/office/drawing/2014/chartex" xmlns:cx1="http://schemas.microsoft.com/office/drawing/2015/9/8/chartex" xmlns:cx2="http://schemas.microsoft.com/office/drawing/2015/10/21/chartex" xmlns:cx3="http://schemas.microsoft.com/office/drawing/2016/5/9/chartex" xmlns:cx4="http://schemas.microsoft.com/office/drawing/2016/5/10/chartex" xmlns:cx5="http://schemas.microsoft.com/office/drawing/2016/5/11/chartex" xmlns:cx6="http://schemas.microsoft.com/office/drawing/2016/5/12/chartex" xmlns:cx7="http://schemas.microsoft.com/office/drawing/2016/5/13/chartex" xmlns:cx8="http://schemas.microsoft.com/office/drawing/2016/5/14/chartex" xmlns:mc="http://schemas.openxmlformats.org/markup-compatibility/2006" xmlns:aink="http://schemas.microsoft.com/office/drawing/2016/ink" xmlns:am3d="http://schemas.microsoft.com/office/drawing/2017/model3d" xmlns:o="urn:schemas-microsoft-com:office:office" xmlns:oel="http://schemas.microsoft.com/office/2019/extlst" xmlns:r="http://schemas.openxmlformats.org/officeDocument/2006/relationships" xmlns:m="http://schemas.openxmlformats.org/officeDocument/2006/math" xmlns:v="urn:schemas-microsoft-com:vml" xmlns:wp14="http://schemas.microsoft.com/office/word/2010/wordprocessingDrawing" xmlns:wp="http://schemas.openxmlformats.org/drawingml/2006/wordprocessingDrawing" xmlns:w10="urn:schemas-microsoft-com:office:word" xmlns:w="http://schemas.openxmlformats.org/wordprocessingml/2006/main" xmlns:w14="http://schemas.microsoft.com/office/word/2010/wordml" xmlns:w15="http://schemas.microsoft.com/office/word/2012/wordml" xmlns:w16cex="http://schemas.microsoft.com/office/word/2018/wordml/cex" xmlns:w16cid="http://schemas.microsoft.com/office/word/2016/wordml/cid" xmlns:w16="http://schemas.microsoft.com/office/word/2018/wordml" xmlns:w16du="http://schemas.microsoft.com/office/word/2023/wordml/word16du" xmlns:w16sdtdh="http://schemas.microsoft.com/office/word/2020/wordml/sdtdatahash" xmlns:w16sdtfl="http://schemas.microsoft.com/office/word/2024/wordml/sdtformatlock" xmlns:w16se="http://schemas.microsoft.com/office/word/2015/wordml/symex" xmlns:wpg="http://schemas.microsoft.com/office/word/2010/wordprocessingGroup" xmlns:wpi="http://schemas.microsoft.com/office/word/2010/wordprocessingInk" xmlns:wne="http://schemas.microsoft.com/office/word/2006/wordml" xmlns:wps="http://schemas.microsoft.com/office/word/2010/wordprocessingShape" mc:Ignorable="w14 w15 w16se w16cid w16 w16cex w16sdtdh w16sdtfl w16du wp14">
+  <w:p>
+    <w:pPr>
+      <w:pStyle w:val="Header"/>
+    </w:pPr>
+  </w:p>
+</w:hdr>
+</file>
+
+<file path=word/header2.xml><?xml version="1.0" encoding="utf-8"?>
+<w:hdr xmlns:wpc="http://schemas.microsoft.com/office/word/2010/wordprocessingCanvas" xmlns:cx="http://schemas.microsoft.com/office/drawing/2014/chartex" xmlns:cx1="http://schemas.microsoft.com/office/drawing/2015/9/8/chartex" xmlns:cx2="http://schemas.microsoft.com/office/drawing/2015/10/21/chartex" xmlns:cx3="http://schemas.microsoft.com/office/drawing/2016/5/9/chartex" xmlns:cx4="http://schemas.microsoft.com/office/drawing/2016/5/10/chartex" xmlns:cx5="http://schemas.microsoft.com/office/drawing/2016/5/11/chartex" xmlns:cx6="http://schemas.microsoft.com/office/drawing/2016/5/12/chartex" xmlns:cx7="http://schemas.microsoft.com/office/drawing/2016/5/13/chartex" xmlns:cx8="http://schemas.microsoft.com/office/drawing/2016/5/14/chartex" xmlns:mc="http://schemas.openxmlformats.org/markup-compatibility/2006" xmlns:aink="http://schemas.microsoft.com/office/drawing/2016/ink" xmlns:am3d="http://schemas.microsoft.com/office/drawing/2017/model3d" xmlns:o="urn:schemas-microsoft-com:office:office" xmlns:oel="http://schemas.microsoft.com/office/2019/extlst" xmlns:r="http://schemas.openxmlformats.org/officeDocument/2006/relationships" xmlns:m="http://schemas.openxmlformats.org/officeDocument/2006/math" xmlns:v="urn:schemas-microsoft-com:vml" xmlns:wp14="http://schemas.microsoft.com/office/word/2010/wordprocessingDrawing" xmlns:wp="http://schemas.openxmlformats.org/drawingml/2006/wordprocessingDrawing" xmlns:w10="urn:schemas-microsoft-com:office:word" xmlns:w="http://schemas.openxmlformats.org/wordprocessingml/2006/main" xmlns:w14="http://schemas.microsoft.com/office/word/2010/wordml" xmlns:w15="http://schemas.microsoft.com/office/word/2012/wordml" xmlns:w16cex="http://schemas.microsoft.com/office/word/2018/wordml/cex" xmlns:w16cid="http://schemas.microsoft.com/office/word/2016/wordml/cid" xmlns:w16="http://schemas.microsoft.com/office/word/2018/wordml" xmlns:w16du="http://schemas.microsoft.com/office/word/2023/wordml/word16du" xmlns:w16sdtdh="http://schemas.microsoft.com/office/word/2020/wordml/sdtdatahash" xmlns:w16sdtfl="http://schemas.microsoft.com/office/word/2024/wordml/sdtformatlock" xmlns:w16se="http://schemas.microsoft.com/office/word/2015/wordml/symex" xmlns:wpg="http://schemas.microsoft.com/office/word/2010/wordprocessingGroup" xmlns:wpi="http://schemas.microsoft.com/office/word/2010/wordprocessingInk" xmlns:wne="http://schemas.microsoft.com/office/word/2006/wordml" xmlns:wps="http://schemas.microsoft.com/office/word/2010/wordprocessingShape" mc:Ignorable="w14 w15 w16se w16cid w16 w16cex w16sdtdh w16sdtfl w16du wp14">
+  <w:p>
+    <w:pPr>
+      <w:pStyle w:val="Header"/>
+    </w:pPr>
+  </w:p>
+</w:hdr>
+</file>
+
+<file path=word/header3.xml><?xml version="1.0" encoding="utf-8"?>
+<w:hdr xmlns:wpc="http://schemas.microsoft.com/office/word/2010/wordprocessingCanvas" xmlns:cx="http://schemas.microsoft.com/office/drawing/2014/chartex" xmlns:cx1="http://schemas.microsoft.com/office/drawing/2015/9/8/chartex" xmlns:cx2="http://schemas.microsoft.com/office/drawing/2015/10/21/chartex" xmlns:cx3="http://schemas.microsoft.com/office/drawing/2016/5/9/chartex" xmlns:cx4="http://schemas.microsoft.com/office/drawing/2016/5/10/chartex" xmlns:cx5="http://schemas.microsoft.com/office/drawing/2016/5/11/chartex" xmlns:cx6="http://schemas.microsoft.com/office/drawing/2016/5/12/chartex" xmlns:cx7="http://schemas.microsoft.com/office/drawing/2016/5/13/chartex" xmlns:cx8="http://schemas.microsoft.com/office/drawing/2016/5/14/chartex" xmlns:mc="http://schemas.openxmlformats.org/markup-compatibility/2006" xmlns:aink="http://schemas.microsoft.com/office/drawing/2016/ink" xmlns:am3d="http://schemas.microsoft.com/office/drawing/2017/model3d" xmlns:o="urn:schemas-microsoft-com:office:office" xmlns:oel="http://schemas.microsoft.com/office/2019/extlst" xmlns:r="http://schemas.openxmlformats.org/officeDocument/2006/relationships" xmlns:m="http://schemas.openxmlformats.org/officeDocument/2006/math" xmlns:v="urn:schemas-microsoft-com:vml" xmlns:wp14="http://schemas.microsoft.com/office/word/2010/wordprocessingDrawing" xmlns:wp="http://schemas.openxmlformats.org/drawingml/2006/wordprocessingDrawing" xmlns:w10="urn:schemas-microsoft-com:office:word" xmlns:w="http://schemas.openxmlformats.org/wordprocessingml/2006/main" xmlns:w14="http://schemas.microsoft.com/office/word/2010/wordml" xmlns:w15="http://schemas.microsoft.com/office/word/2012/wordml" xmlns:w16cex="http://schemas.microsoft.com/office/word/2018/wordml/cex" xmlns:w16cid="http://schemas.microsoft.com/office/word/2016/wordml/cid" xmlns:w16="http://schemas.microsoft.com/office/word/2018/wordml" xmlns:w16du="http://schemas.microsoft.com/office/word/2023/wordml/word16du" xmlns:w16sdtdh="http://schemas.microsoft.com/office/word/2020/wordml/sdtdatahash" xmlns:w16sdtfl="http://schemas.microsoft.com/office/word/2024/wordml/sdtformatlock" xmlns:w16se="http://schemas.microsoft.com/office/word/2015/wordml/symex" xmlns:wpg="http://schemas.microsoft.com/office/word/2010/wordprocessingGroup" xmlns:wpi="http://schemas.microsoft.com/office/word/2010/wordprocessingInk" xmlns:wne="http://schemas.microsoft.com/office/word/2006/wordml" xmlns:wps="http://schemas.microsoft.com/office/word/2010/wordprocessingShape" mc:Ignorable="w14 w15 w16se w16cid w16 w16cex w16sdtdh w16sdtfl w16du wp14">
+  <w:p>
+    <w:pPr>
+      <w:pStyle w:val="Header"/>
+    </w:pPr>
+  </w:p>
+</w:hdr>
 </file>
 
 <file path=word/numbering.xml><?xml version="1.0" encoding="utf-8"?>
@@ -4209,7 +4102,12 @@
 </file>
 
 <file path=customXml/item1.xml><?xml version="1.0" encoding="utf-8"?>
-<b:Sources xmlns:b="http://schemas.openxmlformats.org/officeDocument/2006/bibliography" xmlns="http://schemas.openxmlformats.org/officeDocument/2006/bibliography" SelectedStyle="\CHICAGO.XSL" StyleName="Chicago" Version="16"/>
+<?mso-contentType ?>
+<FormTemplates xmlns="http://schemas.microsoft.com/sharepoint/v3/contenttype/forms">
+  <Display>DocumentLibraryForm</Display>
+  <Edit>DocumentLibraryForm</Edit>
+  <New>DocumentLibraryForm</New>
+</FormTemplates>
 </file>
 
 <file path=customXml/item2.xml><?xml version="1.0" encoding="utf-8"?>
@@ -4357,18 +4255,13 @@
 </file>
 
 <file path=customXml/item3.xml><?xml version="1.0" encoding="utf-8"?>
-<?mso-contentType ?>
-<FormTemplates xmlns="http://schemas.microsoft.com/sharepoint/v3/contenttype/forms">
-  <Display>DocumentLibraryForm</Display>
-  <Edit>DocumentLibraryForm</Edit>
-  <New>DocumentLibraryForm</New>
-</FormTemplates>
+<b:Sources xmlns:b="http://schemas.openxmlformats.org/officeDocument/2006/bibliography" xmlns="http://schemas.openxmlformats.org/officeDocument/2006/bibliography" SelectedStyle="\CHICAGO.XSL" StyleName="Chicago" Version="16"/>
 </file>
 
 <file path=customXml/itemProps1.xml><?xml version="1.0" encoding="utf-8"?>
-<ds:datastoreItem xmlns:ds="http://schemas.openxmlformats.org/officeDocument/2006/customXml" ds:itemID="{D1C7D3E0-B423-4ECF-B53E-2EE539765DAD}">
+<ds:datastoreItem xmlns:ds="http://schemas.openxmlformats.org/officeDocument/2006/customXml" ds:itemID="{10BAA8E0-0AB7-47A9-9355-B0CC58346186}">
   <ds:schemaRefs>
-    <ds:schemaRef ds:uri="http://schemas.openxmlformats.org/officeDocument/2006/bibliography"/>
+    <ds:schemaRef ds:uri="http://schemas.microsoft.com/sharepoint/v3/contenttype/forms"/>
   </ds:schemaRefs>
 </ds:datastoreItem>
 </file>
@@ -4392,9 +4285,9 @@
 </file>
 
 <file path=customXml/itemProps3.xml><?xml version="1.0" encoding="utf-8"?>
-<ds:datastoreItem xmlns:ds="http://schemas.openxmlformats.org/officeDocument/2006/customXml" ds:itemID="{10BAA8E0-0AB7-47A9-9355-B0CC58346186}">
+<ds:datastoreItem xmlns:ds="http://schemas.openxmlformats.org/officeDocument/2006/customXml" ds:itemID="{D1C7D3E0-B423-4ECF-B53E-2EE539765DAD}">
   <ds:schemaRefs>
-    <ds:schemaRef ds:uri="http://schemas.microsoft.com/sharepoint/v3/contenttype/forms"/>
+    <ds:schemaRef ds:uri="http://schemas.openxmlformats.org/officeDocument/2006/bibliography"/>
   </ds:schemaRefs>
 </ds:datastoreItem>
 </file>
</xml_diff>